<commit_message>
Responded to another post.
</commit_message>
<xml_diff>
--- a/week3_dir/week3_responseNotes.docx
+++ b/week3_dir/week3_responseNotes.docx
@@ -1,6 +1,6 @@
 
 <file path=word/document.xml><?xml version="1.0" encoding="utf-8"?>
-<w:document xmlns:ve="http://schemas.openxmlformats.org/markup-compatibility/2006" xmlns:o="urn:schemas-microsoft-com:office:office" xmlns:r="http://schemas.openxmlformats.org/officeDocument/2006/relationships" xmlns:m="http://schemas.openxmlformats.org/officeDocument/2006/math" xmlns:v="urn:schemas-microsoft-com:vml" xmlns:wp="http://schemas.openxmlformats.org/drawingml/2006/wordprocessingDrawing" xmlns:w10="urn:schemas-microsoft-com:office:word" xmlns:w="http://schemas.openxmlformats.org/wordprocessingml/2006/main" xmlns:wne="http://schemas.microsoft.com/office/word/2006/wordml">
+<w:document xmlns:wpc="http://schemas.microsoft.com/office/word/2010/wordprocessingCanvas" xmlns:mo="http://schemas.microsoft.com/office/mac/office/2008/main" xmlns:mc="http://schemas.openxmlformats.org/markup-compatibility/2006" xmlns:mv="urn:schemas-microsoft-com:mac:vml" xmlns:o="urn:schemas-microsoft-com:office:office" xmlns:r="http://schemas.openxmlformats.org/officeDocument/2006/relationships" xmlns:m="http://schemas.openxmlformats.org/officeDocument/2006/math" xmlns:v="urn:schemas-microsoft-com:vml" xmlns:wp14="http://schemas.microsoft.com/office/word/2010/wordprocessingDrawing" xmlns:wp="http://schemas.openxmlformats.org/drawingml/2006/wordprocessingDrawing" xmlns:w10="urn:schemas-microsoft-com:office:word" xmlns:w="http://schemas.openxmlformats.org/wordprocessingml/2006/main" xmlns:w14="http://schemas.microsoft.com/office/word/2010/wordml" xmlns:wpg="http://schemas.microsoft.com/office/word/2010/wordprocessingGroup" xmlns:wpi="http://schemas.microsoft.com/office/word/2010/wordprocessingInk" xmlns:wne="http://schemas.microsoft.com/office/word/2006/wordml" xmlns:wps="http://schemas.microsoft.com/office/word/2010/wordprocessingShape" mc:Ignorable="w14 wp14">
   <w:body>
     <w:p>
       <w:pPr>
@@ -112,7 +112,6 @@
         </w:rPr>
         <w:t>“</w:t>
       </w:r>
-      <w:bookmarkStart w:id="0" w:name="_GoBack"/>
       <w:r>
         <w:rPr>
           <w:rFonts w:cs="Lucida Grande"/>
@@ -290,7 +289,7 @@
         </w:rPr>
         <w:t xml:space="preserve">[Online]. Available from: </w:t>
       </w:r>
-      <w:hyperlink r:id="rId5" w:history="1">
+      <w:hyperlink r:id="rId6" w:history="1">
         <w:r>
           <w:rPr>
             <w:rStyle w:val="Hyperlink"/>
@@ -345,7 +344,7 @@
         </w:rPr>
         <w:t xml:space="preserve">[Online]. Available from: </w:t>
       </w:r>
-      <w:hyperlink r:id="rId6" w:history="1">
+      <w:hyperlink r:id="rId7" w:history="1">
         <w:r>
           <w:rPr>
             <w:rStyle w:val="Hyperlink"/>
@@ -658,7 +657,7 @@
         </w:rPr>
         <w:t xml:space="preserve">[Online]. Available from: </w:t>
       </w:r>
-      <w:hyperlink r:id="rId7" w:history="1">
+      <w:hyperlink r:id="rId8" w:history="1">
         <w:r>
           <w:rPr>
             <w:rStyle w:val="Hyperlink"/>
@@ -1075,7 +1074,7 @@
         </w:rPr>
         <w:t xml:space="preserve">[Online]. Available from:  </w:t>
       </w:r>
-      <w:hyperlink r:id="rId8" w:history="1">
+      <w:hyperlink r:id="rId9" w:history="1">
         <w:r>
           <w:rPr>
             <w:rStyle w:val="Hyperlink"/>
@@ -1091,13 +1090,200 @@
         <w:t xml:space="preserve"> (Accessed: 3 June 2014)</w:t>
       </w:r>
     </w:p>
-    <w:bookmarkEnd w:id="0"/>
-    <w:p>
-      <w:pPr>
-        <w:rPr>
-          <w:rFonts w:cs="Lucida Grande"/>
-        </w:rPr>
-      </w:pPr>
+    <w:p>
+      <w:pPr>
+        <w:rPr>
+          <w:rFonts w:cs="Lucida Grande"/>
+        </w:rPr>
+      </w:pPr>
+    </w:p>
+    <w:p>
+      <w:pPr>
+        <w:rPr>
+          <w:rFonts w:cs="Lucida Grande"/>
+        </w:rPr>
+      </w:pPr>
+    </w:p>
+    <w:p>
+      <w:pPr>
+        <w:rPr>
+          <w:rFonts w:cs="Lucida Grande"/>
+        </w:rPr>
+      </w:pPr>
+      <w:r>
+        <w:rPr>
+          <w:rFonts w:cs="Lucida Grande"/>
+        </w:rPr>
+        <w:t>Hi Ala,</w:t>
+      </w:r>
+    </w:p>
+    <w:p>
+      <w:pPr>
+        <w:rPr>
+          <w:rFonts w:cs="Lucida Grande"/>
+        </w:rPr>
+      </w:pPr>
+    </w:p>
+    <w:p>
+      <w:pPr>
+        <w:rPr>
+          <w:rFonts w:cs="Lucida Grande"/>
+        </w:rPr>
+      </w:pPr>
+      <w:r>
+        <w:rPr>
+          <w:rFonts w:cs="Lucida Grande"/>
+        </w:rPr>
+        <w:t>Great post. We both addressed similar issues. I was a little bit worried because after submitting my initial post, I read some of the other posts, and it looked like I went in a different direction. So I’m a little relieved to see you also mention that an organization’s website can be used to publish their “good deeds”.</w:t>
+      </w:r>
+    </w:p>
+    <w:p>
+      <w:pPr>
+        <w:rPr>
+          <w:rFonts w:cs="Lucida Grande"/>
+        </w:rPr>
+      </w:pPr>
+    </w:p>
+    <w:p>
+      <w:pPr>
+        <w:rPr>
+          <w:rFonts w:cs="Lucida Grande"/>
+        </w:rPr>
+      </w:pPr>
+      <w:r>
+        <w:rPr>
+          <w:rFonts w:cs="Lucida Grande"/>
+        </w:rPr>
+        <w:t>“</w:t>
+      </w:r>
+      <w:r>
+        <w:rPr>
+          <w:rFonts w:cs="Lucida Grande"/>
+        </w:rPr>
+        <w:t>Apart from openly publishing and communicating the positive side when efforts to towards social responsibilities succeed, it is recommended to follow through and fully adapt openness strategy when the downside materializes (Chand and Hussain, 2012). This level of disclosure will show full commitment to ethical behavior and build solid level of company integrity that can be trusted by the society. In addition, it is important to give priority and clearly accept responsibility for social issues that the company has direct contribution to (Fitch, 1976). This shows the commitment to presenting solutions and paying back to the society that support the company existence through consumption of its products and services.</w:t>
+      </w:r>
+      <w:r>
+        <w:rPr>
+          <w:rFonts w:cs="Lucida Grande"/>
+        </w:rPr>
+        <w:t>”</w:t>
+      </w:r>
+    </w:p>
+    <w:p>
+      <w:pPr>
+        <w:rPr>
+          <w:rFonts w:cs="Lucida Grande"/>
+        </w:rPr>
+      </w:pPr>
+    </w:p>
+    <w:p>
+      <w:pPr>
+        <w:rPr>
+          <w:rFonts w:cs="Lucida Grande"/>
+        </w:rPr>
+      </w:pPr>
+      <w:r>
+        <w:rPr>
+          <w:rFonts w:cs="Lucida Grande"/>
+        </w:rPr>
+        <w:t xml:space="preserve">For the most part, I agree with this. </w:t>
+      </w:r>
+      <w:r>
+        <w:rPr>
+          <w:rFonts w:cs="Lucida Grande"/>
+        </w:rPr>
+        <w:t>From a public relations point of view, I think that it is beneficial for a company if as many people as possible know about their commitment to transparency.</w:t>
+      </w:r>
+      <w:r>
+        <w:rPr>
+          <w:rFonts w:cs="Lucida Grande"/>
+        </w:rPr>
+        <w:t xml:space="preserve"> Besides the press, I can’t think of a better way of doing this than broadcasting through the organization’s website.</w:t>
+      </w:r>
+      <w:r>
+        <w:rPr>
+          <w:rFonts w:cs="Lucida Grande"/>
+        </w:rPr>
+        <w:t xml:space="preserve"> </w:t>
+      </w:r>
+      <w:r>
+        <w:rPr>
+          <w:rFonts w:cs="Lucida Grande"/>
+        </w:rPr>
+        <w:t xml:space="preserve">I’m not so sure about the </w:t>
+      </w:r>
+      <w:r>
+        <w:rPr>
+          <w:rFonts w:cs="Lucida Grande"/>
+        </w:rPr>
+        <w:t xml:space="preserve">“paying back” society </w:t>
+      </w:r>
+      <w:r>
+        <w:rPr>
+          <w:rFonts w:cs="Lucida Grande"/>
+        </w:rPr>
+        <w:t>phrase</w:t>
+      </w:r>
+      <w:r>
+        <w:rPr>
+          <w:rFonts w:cs="Lucida Grande"/>
+        </w:rPr>
+        <w:t xml:space="preserve">. </w:t>
+      </w:r>
+      <w:r>
+        <w:rPr>
+          <w:rFonts w:cs="Lucida Grande"/>
+        </w:rPr>
+        <w:t>I think that it implies that the company “owes” somethi</w:t>
+      </w:r>
+      <w:r>
+        <w:rPr>
+          <w:rFonts w:cs="Lucida Grande"/>
+        </w:rPr>
+        <w:t>ng back to society, or that its success is due to ill-gotten gains.</w:t>
+      </w:r>
+      <w:r>
+        <w:rPr>
+          <w:rFonts w:cs="Lucida Grande"/>
+        </w:rPr>
+        <w:t xml:space="preserve"> Nevertheless, I do commend the generosity of successful companies.</w:t>
+      </w:r>
+    </w:p>
+    <w:p>
+      <w:pPr>
+        <w:rPr>
+          <w:rFonts w:cs="Lucida Grande"/>
+        </w:rPr>
+      </w:pPr>
+      <w:r>
+        <w:rPr>
+          <w:rFonts w:cs="Lucida Grande"/>
+        </w:rPr>
+        <w:lastRenderedPageBreak/>
+        <w:t>Regards,</w:t>
+      </w:r>
+    </w:p>
+    <w:p>
+      <w:pPr>
+        <w:rPr>
+          <w:rFonts w:cs="Lucida Grande"/>
+        </w:rPr>
+      </w:pPr>
+    </w:p>
+    <w:p>
+      <w:pPr>
+        <w:rPr>
+          <w:rFonts w:cs="Lucida Grande"/>
+        </w:rPr>
+      </w:pPr>
+      <w:r>
+        <w:rPr>
+          <w:rFonts w:cs="Lucida Grande"/>
+        </w:rPr>
+        <w:t>Emanuel</w:t>
+      </w:r>
+      <w:bookmarkStart w:id="0" w:name="_GoBack"/>
+      <w:bookmarkEnd w:id="0"/>
     </w:p>
     <w:sectPr>
       <w:pgSz w:w="12240" w:h="15840"/>
@@ -1110,7 +1296,7 @@
 </file>
 
 <file path=word/numbering.xml><?xml version="1.0" encoding="utf-8"?>
-<w:numbering xmlns:ve="http://schemas.openxmlformats.org/markup-compatibility/2006" xmlns:o="urn:schemas-microsoft-com:office:office" xmlns:r="http://schemas.openxmlformats.org/officeDocument/2006/relationships" xmlns:m="http://schemas.openxmlformats.org/officeDocument/2006/math" xmlns:v="urn:schemas-microsoft-com:vml" xmlns:wp="http://schemas.openxmlformats.org/drawingml/2006/wordprocessingDrawing" xmlns:w10="urn:schemas-microsoft-com:office:word" xmlns:w="http://schemas.openxmlformats.org/wordprocessingml/2006/main" xmlns:wne="http://schemas.microsoft.com/office/word/2006/wordml">
+<w:numbering xmlns:wpc="http://schemas.microsoft.com/office/word/2010/wordprocessingCanvas" xmlns:mo="http://schemas.microsoft.com/office/mac/office/2008/main" xmlns:mc="http://schemas.openxmlformats.org/markup-compatibility/2006" xmlns:mv="urn:schemas-microsoft-com:mac:vml" xmlns:o="urn:schemas-microsoft-com:office:office" xmlns:r="http://schemas.openxmlformats.org/officeDocument/2006/relationships" xmlns:m="http://schemas.openxmlformats.org/officeDocument/2006/math" xmlns:v="urn:schemas-microsoft-com:vml" xmlns:wp14="http://schemas.microsoft.com/office/word/2010/wordprocessingDrawing" xmlns:wp="http://schemas.openxmlformats.org/drawingml/2006/wordprocessingDrawing" xmlns:w10="urn:schemas-microsoft-com:office:word" xmlns:w="http://schemas.openxmlformats.org/wordprocessingml/2006/main" xmlns:w14="http://schemas.microsoft.com/office/word/2010/wordml" xmlns:wpg="http://schemas.microsoft.com/office/word/2010/wordprocessingGroup" xmlns:wpi="http://schemas.microsoft.com/office/word/2010/wordprocessingInk" xmlns:wne="http://schemas.microsoft.com/office/word/2006/wordml" xmlns:wps="http://schemas.microsoft.com/office/word/2010/wordprocessingShape" mc:Ignorable="w14 wp14">
   <w:abstractNum w:abstractNumId="0">
     <w:nsid w:val="6A0E7AD5"/>
     <w:multiLevelType w:val="hybridMultilevel"/>
@@ -1231,7 +1417,7 @@
 </file>
 
 <file path=word/styles.xml><?xml version="1.0" encoding="utf-8"?>
-<w:styles xmlns:r="http://schemas.openxmlformats.org/officeDocument/2006/relationships" xmlns:w="http://schemas.openxmlformats.org/wordprocessingml/2006/main">
+<w:styles xmlns:mc="http://schemas.openxmlformats.org/markup-compatibility/2006" xmlns:r="http://schemas.openxmlformats.org/officeDocument/2006/relationships" xmlns:w="http://schemas.openxmlformats.org/wordprocessingml/2006/main" xmlns:w14="http://schemas.microsoft.com/office/word/2010/wordml" mc:Ignorable="w14">
   <w:docDefaults>
     <w:rPrDefault>
       <w:rPr>
@@ -1243,7 +1429,7 @@
     </w:rPrDefault>
     <w:pPrDefault/>
   </w:docDefaults>
-  <w:latentStyles w:defLockedState="0" w:defUIPriority="99" w:defSemiHidden="1" w:defUnhideWhenUsed="1" w:defQFormat="0" w:count="267">
+  <w:latentStyles w:defLockedState="0" w:defUIPriority="99" w:defSemiHidden="1" w:defUnhideWhenUsed="1" w:defQFormat="0" w:count="276">
     <w:lsdException w:name="Normal" w:semiHidden="0" w:uiPriority="0" w:unhideWhenUsed="0" w:qFormat="1"/>
     <w:lsdException w:name="heading 1" w:semiHidden="0" w:uiPriority="9" w:unhideWhenUsed="0" w:qFormat="1"/>
     <w:lsdException w:name="heading 2" w:uiPriority="9" w:qFormat="1"/>
@@ -1398,7 +1584,6 @@
     <w:uiPriority w:val="99"/>
     <w:semiHidden/>
     <w:unhideWhenUsed/>
-    <w:qFormat/>
     <w:tblPr>
       <w:tblInd w:w="0" w:type="dxa"/>
       <w:tblCellMar>

</xml_diff>

<commit_message>
There are now 3 responses for each DQ
Still need to do 2 more for each.
</commit_message>
<xml_diff>
--- a/week3_dir/week3_responseNotes.docx
+++ b/week3_dir/week3_responseNotes.docx
@@ -1,6 +1,6 @@
 
 <file path=word/document.xml><?xml version="1.0" encoding="utf-8"?>
-<w:document xmlns:wpc="http://schemas.microsoft.com/office/word/2010/wordprocessingCanvas" xmlns:mo="http://schemas.microsoft.com/office/mac/office/2008/main" xmlns:mc="http://schemas.openxmlformats.org/markup-compatibility/2006" xmlns:mv="urn:schemas-microsoft-com:mac:vml" xmlns:o="urn:schemas-microsoft-com:office:office" xmlns:r="http://schemas.openxmlformats.org/officeDocument/2006/relationships" xmlns:m="http://schemas.openxmlformats.org/officeDocument/2006/math" xmlns:v="urn:schemas-microsoft-com:vml" xmlns:wp14="http://schemas.microsoft.com/office/word/2010/wordprocessingDrawing" xmlns:wp="http://schemas.openxmlformats.org/drawingml/2006/wordprocessingDrawing" xmlns:w10="urn:schemas-microsoft-com:office:word" xmlns:w="http://schemas.openxmlformats.org/wordprocessingml/2006/main" xmlns:w14="http://schemas.microsoft.com/office/word/2010/wordml" xmlns:wpg="http://schemas.microsoft.com/office/word/2010/wordprocessingGroup" xmlns:wpi="http://schemas.microsoft.com/office/word/2010/wordprocessingInk" xmlns:wne="http://schemas.microsoft.com/office/word/2006/wordml" xmlns:wps="http://schemas.microsoft.com/office/word/2010/wordprocessingShape" mc:Ignorable="w14 wp14">
+<w:document xmlns:ve="http://schemas.openxmlformats.org/markup-compatibility/2006" xmlns:o="urn:schemas-microsoft-com:office:office" xmlns:r="http://schemas.openxmlformats.org/officeDocument/2006/relationships" xmlns:m="http://schemas.openxmlformats.org/officeDocument/2006/math" xmlns:v="urn:schemas-microsoft-com:vml" xmlns:wp="http://schemas.openxmlformats.org/drawingml/2006/wordprocessingDrawing" xmlns:w10="urn:schemas-microsoft-com:office:word" xmlns:w="http://schemas.openxmlformats.org/wordprocessingml/2006/main" xmlns:wne="http://schemas.microsoft.com/office/word/2006/wordml">
   <w:body>
     <w:p>
       <w:pPr>
@@ -116,7 +116,21 @@
         <w:rPr>
           <w:rFonts w:cs="Lucida Grande"/>
         </w:rPr>
-        <w:t>Various other features as well as the strict mode that help programmers to create secure programs &amp; fewer errors. Strict mode could be functional to individual functions within a script or a entire script.</w:t>
+        <w:t xml:space="preserve">Various other features as well as the strict mode that help programmers to create secure programs &amp; fewer errors. Strict mode could be functional to individual functions within a script or </w:t>
+      </w:r>
+      <w:proofErr w:type="gramStart"/>
+      <w:r>
+        <w:rPr>
+          <w:rFonts w:cs="Lucida Grande"/>
+        </w:rPr>
+        <w:t>a</w:t>
+      </w:r>
+      <w:proofErr w:type="gramEnd"/>
+      <w:r>
+        <w:rPr>
+          <w:rFonts w:cs="Lucida Grande"/>
+        </w:rPr>
+        <w:t xml:space="preserve"> entire script.</w:t>
       </w:r>
       <w:r>
         <w:rPr>
@@ -142,27 +156,55 @@
         <w:rPr>
           <w:rFonts w:cs="Lucida Grande"/>
         </w:rPr>
-        <w:t>Hi Rony,</w:t>
-      </w:r>
-    </w:p>
-    <w:p>
-      <w:pPr>
-        <w:rPr>
-          <w:rFonts w:cs="Lucida Grande"/>
-        </w:rPr>
-      </w:pPr>
-    </w:p>
-    <w:p>
-      <w:pPr>
-        <w:rPr>
-          <w:rFonts w:cs="Lucida Grande"/>
-        </w:rPr>
-      </w:pPr>
-      <w:r>
-        <w:rPr>
-          <w:rFonts w:cs="Lucida Grande"/>
-        </w:rPr>
-        <w:t xml:space="preserve">Thank you for taking the time to ready my post and for your comments. </w:t>
+        <w:t xml:space="preserve">Hi </w:t>
+      </w:r>
+      <w:proofErr w:type="spellStart"/>
+      <w:r>
+        <w:rPr>
+          <w:rFonts w:cs="Lucida Grande"/>
+        </w:rPr>
+        <w:t>Rony</w:t>
+      </w:r>
+      <w:proofErr w:type="spellEnd"/>
+      <w:r>
+        <w:rPr>
+          <w:rFonts w:cs="Lucida Grande"/>
+        </w:rPr>
+        <w:t>,</w:t>
+      </w:r>
+    </w:p>
+    <w:p>
+      <w:pPr>
+        <w:rPr>
+          <w:rFonts w:cs="Lucida Grande"/>
+        </w:rPr>
+      </w:pPr>
+    </w:p>
+    <w:p>
+      <w:pPr>
+        <w:rPr>
+          <w:rFonts w:cs="Lucida Grande"/>
+        </w:rPr>
+      </w:pPr>
+      <w:r>
+        <w:rPr>
+          <w:rFonts w:cs="Lucida Grande"/>
+        </w:rPr>
+        <w:t xml:space="preserve">Thank you for taking the time to </w:t>
+      </w:r>
+      <w:proofErr w:type="spellStart"/>
+      <w:r>
+        <w:rPr>
+          <w:rFonts w:cs="Lucida Grande"/>
+        </w:rPr>
+        <w:t>ready</w:t>
+      </w:r>
+      <w:proofErr w:type="spellEnd"/>
+      <w:r>
+        <w:rPr>
+          <w:rFonts w:cs="Lucida Grande"/>
+        </w:rPr>
+        <w:t xml:space="preserve"> my post and for your comments. </w:t>
       </w:r>
       <w:r>
         <w:rPr>
@@ -174,7 +216,21 @@
         <w:rPr>
           <w:rFonts w:cs="Lucida Grande"/>
         </w:rPr>
-        <w:t>“restrict unsafe constructs” (Perl Programming Documentation, n.d.), which I thin</w:t>
+        <w:t xml:space="preserve">“restrict unsafe constructs” (Perl Programming Documentation, </w:t>
+      </w:r>
+      <w:proofErr w:type="spellStart"/>
+      <w:r>
+        <w:rPr>
+          <w:rFonts w:cs="Lucida Grande"/>
+        </w:rPr>
+        <w:t>n.d</w:t>
+      </w:r>
+      <w:proofErr w:type="spellEnd"/>
+      <w:r>
+        <w:rPr>
+          <w:rFonts w:cs="Lucida Grande"/>
+        </w:rPr>
+        <w:t>.), which I thin</w:t>
       </w:r>
       <w:r>
         <w:rPr>
@@ -234,7 +290,21 @@
         <w:rPr>
           <w:rFonts w:cs="Lucida Grande"/>
         </w:rPr>
-        <w:t>” (Resig, 2009)</w:t>
+        <w:t>” (</w:t>
+      </w:r>
+      <w:proofErr w:type="spellStart"/>
+      <w:r>
+        <w:rPr>
+          <w:rFonts w:cs="Lucida Grande"/>
+        </w:rPr>
+        <w:t>Resig</w:t>
+      </w:r>
+      <w:proofErr w:type="spellEnd"/>
+      <w:r>
+        <w:rPr>
+          <w:rFonts w:cs="Lucida Grande"/>
+        </w:rPr>
+        <w:t>, 2009)</w:t>
       </w:r>
     </w:p>
     <w:p>
@@ -270,11 +340,26 @@
           <w:rFonts w:cs="Lucida Grande"/>
         </w:rPr>
       </w:pPr>
-      <w:r>
-        <w:rPr>
-          <w:rFonts w:cs="Lucida Grande"/>
-        </w:rPr>
-        <w:t xml:space="preserve">Perl Programming Documentation (n.d.) </w:t>
+      <w:proofErr w:type="gramStart"/>
+      <w:r>
+        <w:rPr>
+          <w:rFonts w:cs="Lucida Grande"/>
+        </w:rPr>
+        <w:t>Perl Programming Documentation (</w:t>
+      </w:r>
+      <w:proofErr w:type="spellStart"/>
+      <w:r>
+        <w:rPr>
+          <w:rFonts w:cs="Lucida Grande"/>
+        </w:rPr>
+        <w:t>n.d</w:t>
+      </w:r>
+      <w:proofErr w:type="spellEnd"/>
+      <w:r>
+        <w:rPr>
+          <w:rFonts w:cs="Lucida Grande"/>
+        </w:rPr>
+        <w:t xml:space="preserve">.) </w:t>
       </w:r>
       <w:r>
         <w:rPr>
@@ -287,9 +372,16 @@
         <w:rPr>
           <w:rFonts w:cs="Lucida Grande"/>
         </w:rPr>
-        <w:t xml:space="preserve">[Online]. Available from: </w:t>
-      </w:r>
-      <w:hyperlink r:id="rId6" w:history="1">
+        <w:t>[Online].</w:t>
+      </w:r>
+      <w:proofErr w:type="gramEnd"/>
+      <w:r>
+        <w:rPr>
+          <w:rFonts w:cs="Lucida Grande"/>
+        </w:rPr>
+        <w:t xml:space="preserve"> Available from: </w:t>
+      </w:r>
+      <w:hyperlink r:id="rId5" w:history="1">
         <w:r>
           <w:rPr>
             <w:rStyle w:val="Hyperlink"/>
@@ -318,33 +410,58 @@
           <w:rFonts w:cs="Lucida Grande"/>
         </w:rPr>
       </w:pPr>
-      <w:r>
-        <w:rPr>
-          <w:rFonts w:cs="Lucida Grande"/>
-        </w:rPr>
-        <w:t xml:space="preserve">Resig, J. (2009) </w:t>
-      </w:r>
+      <w:proofErr w:type="spellStart"/>
+      <w:proofErr w:type="gramStart"/>
+      <w:r>
+        <w:rPr>
+          <w:rFonts w:cs="Lucida Grande"/>
+        </w:rPr>
+        <w:t>Resig</w:t>
+      </w:r>
+      <w:proofErr w:type="spellEnd"/>
+      <w:r>
+        <w:rPr>
+          <w:rFonts w:cs="Lucida Grande"/>
+        </w:rPr>
+        <w:t xml:space="preserve">, J. (2009) </w:t>
+      </w:r>
+      <w:proofErr w:type="spellStart"/>
       <w:r>
         <w:rPr>
           <w:rFonts w:cs="Lucida Grande"/>
           <w:i/>
         </w:rPr>
-        <w:t>ECMAScript 5 Strict Mode, JSON, and More</w:t>
-      </w:r>
+        <w:t>ECMAScript</w:t>
+      </w:r>
+      <w:proofErr w:type="spellEnd"/>
       <w:r>
         <w:rPr>
           <w:rFonts w:cs="Lucida Grande"/>
           <w:i/>
         </w:rPr>
+        <w:t xml:space="preserve"> 5 Strict Mode, JSON, and More</w:t>
+      </w:r>
+      <w:r>
+        <w:rPr>
+          <w:rFonts w:cs="Lucida Grande"/>
+          <w:i/>
+        </w:rPr>
         <w:t xml:space="preserve"> </w:t>
       </w:r>
       <w:r>
         <w:rPr>
           <w:rFonts w:cs="Lucida Grande"/>
         </w:rPr>
-        <w:t xml:space="preserve">[Online]. Available from: </w:t>
-      </w:r>
-      <w:hyperlink r:id="rId7" w:history="1">
+        <w:t>[Online].</w:t>
+      </w:r>
+      <w:proofErr w:type="gramEnd"/>
+      <w:r>
+        <w:rPr>
+          <w:rFonts w:cs="Lucida Grande"/>
+        </w:rPr>
+        <w:t xml:space="preserve"> Available from: </w:t>
+      </w:r>
+      <w:hyperlink r:id="rId6" w:history="1">
         <w:r>
           <w:rPr>
             <w:rStyle w:val="Hyperlink"/>
@@ -438,7 +555,21 @@
         <w:rPr>
           <w:rFonts w:cs="Lucida Grande"/>
         </w:rPr>
-        <w:t>Hi Buya,</w:t>
+        <w:t xml:space="preserve">Hi </w:t>
+      </w:r>
+      <w:proofErr w:type="spellStart"/>
+      <w:r>
+        <w:rPr>
+          <w:rFonts w:cs="Lucida Grande"/>
+        </w:rPr>
+        <w:t>Buya</w:t>
+      </w:r>
+      <w:proofErr w:type="spellEnd"/>
+      <w:r>
+        <w:rPr>
+          <w:rFonts w:cs="Lucida Grande"/>
+        </w:rPr>
+        <w:t>,</w:t>
       </w:r>
     </w:p>
     <w:p>
@@ -512,7 +643,21 @@
         <w:rPr>
           <w:rFonts w:cs="Lucida Grande"/>
         </w:rPr>
-        <w:t>Perl Programming Documentation, n.d.</w:t>
+        <w:t xml:space="preserve">Perl Programming Documentation, </w:t>
+      </w:r>
+      <w:proofErr w:type="spellStart"/>
+      <w:r>
+        <w:rPr>
+          <w:rFonts w:cs="Lucida Grande"/>
+        </w:rPr>
+        <w:t>n.d</w:t>
+      </w:r>
+      <w:proofErr w:type="spellEnd"/>
+      <w:r>
+        <w:rPr>
+          <w:rFonts w:cs="Lucida Grande"/>
+        </w:rPr>
+        <w:t>.</w:t>
       </w:r>
       <w:r>
         <w:rPr>
@@ -626,17 +771,26 @@
           <w:rFonts w:cs="Lucida Grande"/>
         </w:rPr>
       </w:pPr>
+      <w:proofErr w:type="gramStart"/>
       <w:r>
         <w:rPr>
           <w:rFonts w:cs="Lucida Grande"/>
         </w:rPr>
         <w:t>Perl Programming Documentation (</w:t>
       </w:r>
-      <w:r>
-        <w:rPr>
-          <w:rFonts w:cs="Lucida Grande"/>
-        </w:rPr>
-        <w:t xml:space="preserve">n.d.) </w:t>
+      <w:proofErr w:type="spellStart"/>
+      <w:r>
+        <w:rPr>
+          <w:rFonts w:cs="Lucida Grande"/>
+        </w:rPr>
+        <w:t>n.d</w:t>
+      </w:r>
+      <w:proofErr w:type="spellEnd"/>
+      <w:r>
+        <w:rPr>
+          <w:rFonts w:cs="Lucida Grande"/>
+        </w:rPr>
+        <w:t xml:space="preserve">.) </w:t>
       </w:r>
       <w:r>
         <w:rPr>
@@ -655,9 +809,16 @@
         <w:rPr>
           <w:rFonts w:cs="Lucida Grande"/>
         </w:rPr>
-        <w:t xml:space="preserve">[Online]. Available from: </w:t>
-      </w:r>
-      <w:hyperlink r:id="rId8" w:history="1">
+        <w:t>[Online].</w:t>
+      </w:r>
+      <w:proofErr w:type="gramEnd"/>
+      <w:r>
+        <w:rPr>
+          <w:rFonts w:cs="Lucida Grande"/>
+        </w:rPr>
+        <w:t xml:space="preserve"> Available from: </w:t>
+      </w:r>
+      <w:hyperlink r:id="rId7" w:history="1">
         <w:r>
           <w:rPr>
             <w:rStyle w:val="Hyperlink"/>
@@ -703,7 +864,35 @@
         <w:rPr>
           <w:rFonts w:cs="Lucida Grande"/>
         </w:rPr>
-        <w:t>According to the EU Cookie law, web sites are compelled to inform the users about information about them which is used online and give them the opportunity to allow it or not (Cookie Collective, n.d). This would be one of the measures that I would implement and it is not only restrict to cookies as it mentions, but also to the HTML’s technology “local storage”.</w:t>
+        <w:t xml:space="preserve">According to the EU Cookie law, web sites are compelled to inform the users about information about them which is used online and give them the opportunity to allow it or not (Cookie Collective, </w:t>
+      </w:r>
+      <w:proofErr w:type="spellStart"/>
+      <w:r>
+        <w:rPr>
+          <w:rFonts w:cs="Lucida Grande"/>
+        </w:rPr>
+        <w:t>n.d</w:t>
+      </w:r>
+      <w:proofErr w:type="spellEnd"/>
+      <w:r>
+        <w:rPr>
+          <w:rFonts w:cs="Lucida Grande"/>
+        </w:rPr>
+        <w:t xml:space="preserve">). This would be one of the measures that I would implement and it is not only </w:t>
+      </w:r>
+      <w:proofErr w:type="gramStart"/>
+      <w:r>
+        <w:rPr>
+          <w:rFonts w:cs="Lucida Grande"/>
+        </w:rPr>
+        <w:t>restrict</w:t>
+      </w:r>
+      <w:proofErr w:type="gramEnd"/>
+      <w:r>
+        <w:rPr>
+          <w:rFonts w:cs="Lucida Grande"/>
+        </w:rPr>
+        <w:t xml:space="preserve"> to cookies as it mentions, but also to the HTML’s technology “local storage”.</w:t>
       </w:r>
       <w:r>
         <w:rPr>
@@ -729,7 +918,21 @@
         <w:rPr>
           <w:rFonts w:cs="Lucida Grande"/>
         </w:rPr>
-        <w:t>Hi Turay,</w:t>
+        <w:t xml:space="preserve">Hi </w:t>
+      </w:r>
+      <w:proofErr w:type="spellStart"/>
+      <w:r>
+        <w:rPr>
+          <w:rFonts w:cs="Lucida Grande"/>
+        </w:rPr>
+        <w:t>Turay</w:t>
+      </w:r>
+      <w:proofErr w:type="spellEnd"/>
+      <w:r>
+        <w:rPr>
+          <w:rFonts w:cs="Lucida Grande"/>
+        </w:rPr>
+        <w:t>,</w:t>
       </w:r>
     </w:p>
     <w:p>
@@ -954,7 +1157,21 @@
         <w:rPr>
           <w:rFonts w:cs="Lucida Grande"/>
         </w:rPr>
-        <w:t>The government on the other hand, has the power to tax, imprison, and after the Supreme Court ruling on Obamacare, the power to force citizens to purchase a product.</w:t>
+        <w:t xml:space="preserve">The government on the other hand, has the power to tax, imprison, and after the Supreme Court ruling on </w:t>
+      </w:r>
+      <w:proofErr w:type="spellStart"/>
+      <w:r>
+        <w:rPr>
+          <w:rFonts w:cs="Lucida Grande"/>
+        </w:rPr>
+        <w:t>Obamacare</w:t>
+      </w:r>
+      <w:proofErr w:type="spellEnd"/>
+      <w:r>
+        <w:rPr>
+          <w:rFonts w:cs="Lucida Grande"/>
+        </w:rPr>
+        <w:t>, the power to force citizens to purchase a product.</w:t>
       </w:r>
     </w:p>
     <w:p>
@@ -1074,7 +1291,7 @@
         </w:rPr>
         <w:t xml:space="preserve">[Online]. Available from:  </w:t>
       </w:r>
-      <w:hyperlink r:id="rId9" w:history="1">
+      <w:hyperlink r:id="rId8" w:history="1">
         <w:r>
           <w:rPr>
             <w:rStyle w:val="Hyperlink"/>
@@ -1130,11 +1347,19 @@
           <w:rFonts w:cs="Lucida Grande"/>
         </w:rPr>
       </w:pPr>
-      <w:r>
-        <w:rPr>
-          <w:rFonts w:cs="Lucida Grande"/>
-        </w:rPr>
-        <w:t>Great post. We both addressed similar issues. I was a little bit worried because after submitting my initial post, I read some of the other posts, and it looked like I went in a different direction. So I’m a little relieved to see you also mention that an organization’s website can be used to publish their “good deeds”.</w:t>
+      <w:proofErr w:type="gramStart"/>
+      <w:r>
+        <w:rPr>
+          <w:rFonts w:cs="Lucida Grande"/>
+        </w:rPr>
+        <w:t>Great post.</w:t>
+      </w:r>
+      <w:proofErr w:type="gramEnd"/>
+      <w:r>
+        <w:rPr>
+          <w:rFonts w:cs="Lucida Grande"/>
+        </w:rPr>
+        <w:t xml:space="preserve"> We both addressed similar issues. I was a little bit worried because after submitting my initial post, I read some of the other posts, and it looked like I went in a different direction. So I’m a little relieved to see you also mention that an organization’s website can be used to publish their “good deeds”.</w:t>
       </w:r>
     </w:p>
     <w:p>
@@ -1160,7 +1385,35 @@
         <w:rPr>
           <w:rFonts w:cs="Lucida Grande"/>
         </w:rPr>
-        <w:t>Apart from openly publishing and communicating the positive side when efforts to towards social responsibilities succeed, it is recommended to follow through and fully adapt openness strategy when the downside materializes (Chand and Hussain, 2012). This level of disclosure will show full commitment to ethical behavior and build solid level of company integrity that can be trusted by the society. In addition, it is important to give priority and clearly accept responsibility for social issues that the company has direct contribution to (Fitch, 1976). This shows the commitment to presenting solutions and paying back to the society that support the company existence through consumption of its products and services.</w:t>
+        <w:t>Apart from openly publishing and communicating the positive side when efforts to towards social responsibilities succeed, it is recommended to follow through and fully adapt openness strategy when the downside materializes (</w:t>
+      </w:r>
+      <w:proofErr w:type="spellStart"/>
+      <w:r>
+        <w:rPr>
+          <w:rFonts w:cs="Lucida Grande"/>
+        </w:rPr>
+        <w:t>Chand</w:t>
+      </w:r>
+      <w:proofErr w:type="spellEnd"/>
+      <w:r>
+        <w:rPr>
+          <w:rFonts w:cs="Lucida Grande"/>
+        </w:rPr>
+        <w:t xml:space="preserve"> and </w:t>
+      </w:r>
+      <w:proofErr w:type="spellStart"/>
+      <w:r>
+        <w:rPr>
+          <w:rFonts w:cs="Lucida Grande"/>
+        </w:rPr>
+        <w:t>Hussain</w:t>
+      </w:r>
+      <w:proofErr w:type="spellEnd"/>
+      <w:r>
+        <w:rPr>
+          <w:rFonts w:cs="Lucida Grande"/>
+        </w:rPr>
+        <w:t>, 2012). This level of disclosure will show full commitment to ethical behavior and build solid level of company integrity that can be trusted by the society. In addition, it is important to give priority and clearly accept responsibility for social issues that the company has direct contribution to (Fitch, 1976). This shows the commitment to presenting solutions and paying back to the society that support the company existence through consumption of its products and services.</w:t>
       </w:r>
       <w:r>
         <w:rPr>
@@ -1284,6 +1537,255 @@
       </w:r>
       <w:bookmarkStart w:id="0" w:name="_GoBack"/>
       <w:bookmarkEnd w:id="0"/>
+    </w:p>
+    <w:p>
+      <w:pPr>
+        <w:rPr>
+          <w:rFonts w:cs="Lucida Grande"/>
+        </w:rPr>
+      </w:pPr>
+    </w:p>
+    <w:p>
+      <w:pPr>
+        <w:rPr>
+          <w:rFonts w:cs="Lucida Grande"/>
+        </w:rPr>
+      </w:pPr>
+    </w:p>
+    <w:p>
+      <w:pPr>
+        <w:rPr>
+          <w:rFonts w:cs="Lucida Grande"/>
+        </w:rPr>
+      </w:pPr>
+      <w:r>
+        <w:rPr>
+          <w:rFonts w:cs="Lucida Grande"/>
+        </w:rPr>
+        <w:t xml:space="preserve">Hi </w:t>
+      </w:r>
+      <w:proofErr w:type="spellStart"/>
+      <w:r>
+        <w:rPr>
+          <w:rFonts w:cs="Lucida Grande"/>
+        </w:rPr>
+        <w:t>Rony</w:t>
+      </w:r>
+      <w:proofErr w:type="spellEnd"/>
+      <w:r>
+        <w:rPr>
+          <w:rFonts w:cs="Lucida Grande"/>
+        </w:rPr>
+        <w:t>,</w:t>
+      </w:r>
+    </w:p>
+    <w:p>
+      <w:pPr>
+        <w:rPr>
+          <w:rFonts w:cs="Lucida Grande"/>
+        </w:rPr>
+      </w:pPr>
+    </w:p>
+    <w:p>
+      <w:pPr>
+        <w:rPr>
+          <w:rFonts w:cs="Lucida Grande"/>
+        </w:rPr>
+      </w:pPr>
+      <w:r>
+        <w:rPr>
+          <w:rFonts w:cs="Lucida Grande"/>
+        </w:rPr>
+        <w:t xml:space="preserve">Thanks for the elaborate response. </w:t>
+      </w:r>
+      <w:r>
+        <w:rPr>
+          <w:rFonts w:cs="Lucida Grande"/>
+        </w:rPr>
+        <w:t>Ever since we’ve started this course, I’ve been paying more attention to websites that I visit, and sometimes I will look at its HTML code by viewing its page source.</w:t>
+      </w:r>
+      <w:r>
+        <w:rPr>
+          <w:rFonts w:cs="Lucida Grande"/>
+        </w:rPr>
+        <w:t xml:space="preserve"> I wonder how much of it is actually manually coded versus designed using some type of WYSIWYG editor such as Adobe Dreamweaver. Even though I’m just a beginner in web programming, I can’t help but feel somewhat insecure when I see how the many beautifully designed websites. </w:t>
+      </w:r>
+      <w:r>
+        <w:rPr>
+          <w:rFonts w:cs="Lucida Grande"/>
+        </w:rPr>
+        <w:t>It’s been my experience with all things</w:t>
+      </w:r>
+      <w:r>
+        <w:rPr>
+          <w:rFonts w:cs="Lucida Grande"/>
+        </w:rPr>
+        <w:t xml:space="preserve"> (e.g. architecture vs. engineering)</w:t>
+      </w:r>
+      <w:r>
+        <w:rPr>
+          <w:rFonts w:cs="Lucida Grande"/>
+        </w:rPr>
+        <w:t xml:space="preserve"> that the most creative designers usually don’t possess </w:t>
+      </w:r>
+      <w:r>
+        <w:rPr>
+          <w:rFonts w:cs="Lucida Grande"/>
+        </w:rPr>
+        <w:t>much technical ability, while the best “engineers” don’t particularly excel at design. A good example of this would be Steve Jobs. According to the other Apple co-founder Steve Wozniak, Jobs “didn’t ever code”, “</w:t>
+      </w:r>
+      <w:r>
+        <w:rPr>
+          <w:rFonts w:cs="Lucida Grande"/>
+        </w:rPr>
+        <w:t>but he was technical enough</w:t>
+      </w:r>
+      <w:r>
+        <w:rPr>
+          <w:rFonts w:cs="Lucida Grande"/>
+        </w:rPr>
+        <w:t>” (Love, 2013)</w:t>
+      </w:r>
+      <w:r>
+        <w:rPr>
+          <w:rFonts w:cs="Lucida Grande"/>
+        </w:rPr>
+        <w:t>.</w:t>
+      </w:r>
+    </w:p>
+    <w:p>
+      <w:pPr>
+        <w:rPr>
+          <w:rFonts w:cs="Lucida Grande"/>
+        </w:rPr>
+      </w:pPr>
+    </w:p>
+    <w:p>
+      <w:pPr>
+        <w:rPr>
+          <w:rFonts w:cs="Lucida Grande"/>
+        </w:rPr>
+      </w:pPr>
+      <w:r>
+        <w:rPr>
+          <w:rFonts w:cs="Lucida Grande"/>
+        </w:rPr>
+        <w:t>Regards,</w:t>
+      </w:r>
+    </w:p>
+    <w:p>
+      <w:pPr>
+        <w:rPr>
+          <w:rFonts w:cs="Lucida Grande"/>
+        </w:rPr>
+      </w:pPr>
+    </w:p>
+    <w:p>
+      <w:pPr>
+        <w:rPr>
+          <w:rFonts w:cs="Lucida Grande"/>
+        </w:rPr>
+      </w:pPr>
+      <w:r>
+        <w:rPr>
+          <w:rFonts w:cs="Lucida Grande"/>
+        </w:rPr>
+        <w:t>Emanuel</w:t>
+      </w:r>
+    </w:p>
+    <w:p>
+      <w:pPr>
+        <w:rPr>
+          <w:rFonts w:cs="Lucida Grande"/>
+        </w:rPr>
+      </w:pPr>
+    </w:p>
+    <w:p>
+      <w:pPr>
+        <w:rPr>
+          <w:rFonts w:cs="Lucida Grande"/>
+        </w:rPr>
+      </w:pPr>
+      <w:r>
+        <w:rPr>
+          <w:rFonts w:cs="Lucida Grande"/>
+        </w:rPr>
+        <w:t>Reference</w:t>
+      </w:r>
+    </w:p>
+    <w:p>
+      <w:pPr>
+        <w:rPr>
+          <w:rFonts w:cs="Lucida Grande"/>
+        </w:rPr>
+      </w:pPr>
+    </w:p>
+    <w:p>
+      <w:pPr>
+        <w:rPr>
+          <w:rFonts w:cs="Lucida Grande"/>
+        </w:rPr>
+      </w:pPr>
+      <w:r>
+        <w:rPr>
+          <w:rFonts w:cs="Lucida Grande"/>
+        </w:rPr>
+        <w:t>Love, D. (2013) ‘</w:t>
+      </w:r>
+      <w:r>
+        <w:rPr>
+          <w:rFonts w:cs="Lucida Grande"/>
+        </w:rPr>
+        <w:t xml:space="preserve">Steve Jobs Never Wrote Computer Code </w:t>
+      </w:r>
+      <w:proofErr w:type="gramStart"/>
+      <w:r>
+        <w:rPr>
+          <w:rFonts w:cs="Lucida Grande"/>
+        </w:rPr>
+        <w:t>For</w:t>
+      </w:r>
+      <w:proofErr w:type="gramEnd"/>
+      <w:r>
+        <w:rPr>
+          <w:rFonts w:cs="Lucida Grande"/>
+        </w:rPr>
+        <w:t xml:space="preserve"> Apple</w:t>
+      </w:r>
+      <w:r>
+        <w:rPr>
+          <w:rFonts w:cs="Lucida Grande"/>
+        </w:rPr>
+        <w:t xml:space="preserve">’, </w:t>
+      </w:r>
+      <w:r>
+        <w:rPr>
+          <w:rFonts w:cs="Lucida Grande"/>
+          <w:i/>
+        </w:rPr>
+        <w:t xml:space="preserve">Business Insider </w:t>
+      </w:r>
+      <w:r>
+        <w:rPr>
+          <w:rFonts w:cs="Lucida Grande"/>
+        </w:rPr>
+        <w:t xml:space="preserve">[Online]. Available from: </w:t>
+      </w:r>
+      <w:hyperlink r:id="rId9" w:history="1">
+        <w:r>
+          <w:rPr>
+            <w:rStyle w:val="Hyperlink"/>
+            <w:rFonts w:cs="Lucida Grande"/>
+          </w:rPr>
+          <w:t>http://www.businessinsider.com/steve-jobs-never-wrote-computer-code-for-apple-2013-8</w:t>
+        </w:r>
+      </w:hyperlink>
+      <w:r>
+        <w:rPr>
+          <w:rFonts w:cs="Lucida Grande"/>
+        </w:rPr>
+        <w:t xml:space="preserve"> (Accessed: 4 June 2014)</w:t>
+      </w:r>
     </w:p>
     <w:sectPr>
       <w:pgSz w:w="12240" w:h="15840"/>
@@ -1296,7 +1798,7 @@
 </file>
 
 <file path=word/numbering.xml><?xml version="1.0" encoding="utf-8"?>
-<w:numbering xmlns:wpc="http://schemas.microsoft.com/office/word/2010/wordprocessingCanvas" xmlns:mo="http://schemas.microsoft.com/office/mac/office/2008/main" xmlns:mc="http://schemas.openxmlformats.org/markup-compatibility/2006" xmlns:mv="urn:schemas-microsoft-com:mac:vml" xmlns:o="urn:schemas-microsoft-com:office:office" xmlns:r="http://schemas.openxmlformats.org/officeDocument/2006/relationships" xmlns:m="http://schemas.openxmlformats.org/officeDocument/2006/math" xmlns:v="urn:schemas-microsoft-com:vml" xmlns:wp14="http://schemas.microsoft.com/office/word/2010/wordprocessingDrawing" xmlns:wp="http://schemas.openxmlformats.org/drawingml/2006/wordprocessingDrawing" xmlns:w10="urn:schemas-microsoft-com:office:word" xmlns:w="http://schemas.openxmlformats.org/wordprocessingml/2006/main" xmlns:w14="http://schemas.microsoft.com/office/word/2010/wordml" xmlns:wpg="http://schemas.microsoft.com/office/word/2010/wordprocessingGroup" xmlns:wpi="http://schemas.microsoft.com/office/word/2010/wordprocessingInk" xmlns:wne="http://schemas.microsoft.com/office/word/2006/wordml" xmlns:wps="http://schemas.microsoft.com/office/word/2010/wordprocessingShape" mc:Ignorable="w14 wp14">
+<w:numbering xmlns:ve="http://schemas.openxmlformats.org/markup-compatibility/2006" xmlns:o="urn:schemas-microsoft-com:office:office" xmlns:r="http://schemas.openxmlformats.org/officeDocument/2006/relationships" xmlns:m="http://schemas.openxmlformats.org/officeDocument/2006/math" xmlns:v="urn:schemas-microsoft-com:vml" xmlns:wp="http://schemas.openxmlformats.org/drawingml/2006/wordprocessingDrawing" xmlns:w10="urn:schemas-microsoft-com:office:word" xmlns:w="http://schemas.openxmlformats.org/wordprocessingml/2006/main" xmlns:wne="http://schemas.microsoft.com/office/word/2006/wordml">
   <w:abstractNum w:abstractNumId="0">
     <w:nsid w:val="6A0E7AD5"/>
     <w:multiLevelType w:val="hybridMultilevel"/>
@@ -1417,7 +1919,7 @@
 </file>
 
 <file path=word/styles.xml><?xml version="1.0" encoding="utf-8"?>
-<w:styles xmlns:mc="http://schemas.openxmlformats.org/markup-compatibility/2006" xmlns:r="http://schemas.openxmlformats.org/officeDocument/2006/relationships" xmlns:w="http://schemas.openxmlformats.org/wordprocessingml/2006/main" xmlns:w14="http://schemas.microsoft.com/office/word/2010/wordml" mc:Ignorable="w14">
+<w:styles xmlns:r="http://schemas.openxmlformats.org/officeDocument/2006/relationships" xmlns:w="http://schemas.openxmlformats.org/wordprocessingml/2006/main">
   <w:docDefaults>
     <w:rPrDefault>
       <w:rPr>
@@ -1429,7 +1931,7 @@
     </w:rPrDefault>
     <w:pPrDefault/>
   </w:docDefaults>
-  <w:latentStyles w:defLockedState="0" w:defUIPriority="99" w:defSemiHidden="1" w:defUnhideWhenUsed="1" w:defQFormat="0" w:count="276">
+  <w:latentStyles w:defLockedState="0" w:defUIPriority="99" w:defSemiHidden="1" w:defUnhideWhenUsed="1" w:defQFormat="0" w:count="267">
     <w:lsdException w:name="Normal" w:semiHidden="0" w:uiPriority="0" w:unhideWhenUsed="0" w:qFormat="1"/>
     <w:lsdException w:name="heading 1" w:semiHidden="0" w:uiPriority="9" w:unhideWhenUsed="0" w:qFormat="1"/>
     <w:lsdException w:name="heading 2" w:uiPriority="9" w:qFormat="1"/>
@@ -1584,6 +2086,7 @@
     <w:uiPriority w:val="99"/>
     <w:semiHidden/>
     <w:unhideWhenUsed/>
+    <w:qFormat/>
     <w:tblPr>
       <w:tblInd w:w="0" w:type="dxa"/>
       <w:tblCellMar>

</xml_diff>

<commit_message>
Week 3 assignment submitted.
</commit_message>
<xml_diff>
--- a/week3_dir/week3_responseNotes.docx
+++ b/week3_dir/week3_responseNotes.docx
@@ -116,21 +116,7 @@
         <w:rPr>
           <w:rFonts w:cs="Lucida Grande"/>
         </w:rPr>
-        <w:t xml:space="preserve">Various other features as well as the strict mode that help programmers to create secure programs &amp; fewer errors. Strict mode could be functional to individual functions within a script or </w:t>
-      </w:r>
-      <w:proofErr w:type="gramStart"/>
-      <w:r>
-        <w:rPr>
-          <w:rFonts w:cs="Lucida Grande"/>
-        </w:rPr>
-        <w:t>a</w:t>
-      </w:r>
-      <w:proofErr w:type="gramEnd"/>
-      <w:r>
-        <w:rPr>
-          <w:rFonts w:cs="Lucida Grande"/>
-        </w:rPr>
-        <w:t xml:space="preserve"> entire script.</w:t>
+        <w:t>Various other features as well as the strict mode that help programmers to create secure programs &amp; fewer errors. Strict mode could be functional to individual functions within a script or a entire script.</w:t>
       </w:r>
       <w:r>
         <w:rPr>
@@ -156,55 +142,27 @@
         <w:rPr>
           <w:rFonts w:cs="Lucida Grande"/>
         </w:rPr>
-        <w:t xml:space="preserve">Hi </w:t>
-      </w:r>
-      <w:proofErr w:type="spellStart"/>
-      <w:r>
-        <w:rPr>
-          <w:rFonts w:cs="Lucida Grande"/>
-        </w:rPr>
-        <w:t>Rony</w:t>
-      </w:r>
-      <w:proofErr w:type="spellEnd"/>
-      <w:r>
-        <w:rPr>
-          <w:rFonts w:cs="Lucida Grande"/>
-        </w:rPr>
-        <w:t>,</w:t>
-      </w:r>
-    </w:p>
-    <w:p>
-      <w:pPr>
-        <w:rPr>
-          <w:rFonts w:cs="Lucida Grande"/>
-        </w:rPr>
-      </w:pPr>
-    </w:p>
-    <w:p>
-      <w:pPr>
-        <w:rPr>
-          <w:rFonts w:cs="Lucida Grande"/>
-        </w:rPr>
-      </w:pPr>
-      <w:r>
-        <w:rPr>
-          <w:rFonts w:cs="Lucida Grande"/>
-        </w:rPr>
-        <w:t xml:space="preserve">Thank you for taking the time to </w:t>
-      </w:r>
-      <w:proofErr w:type="spellStart"/>
-      <w:r>
-        <w:rPr>
-          <w:rFonts w:cs="Lucida Grande"/>
-        </w:rPr>
-        <w:t>ready</w:t>
-      </w:r>
-      <w:proofErr w:type="spellEnd"/>
-      <w:r>
-        <w:rPr>
-          <w:rFonts w:cs="Lucida Grande"/>
-        </w:rPr>
-        <w:t xml:space="preserve"> my post and for your comments. </w:t>
+        <w:t>Hi Rony,</w:t>
+      </w:r>
+    </w:p>
+    <w:p>
+      <w:pPr>
+        <w:rPr>
+          <w:rFonts w:cs="Lucida Grande"/>
+        </w:rPr>
+      </w:pPr>
+    </w:p>
+    <w:p>
+      <w:pPr>
+        <w:rPr>
+          <w:rFonts w:cs="Lucida Grande"/>
+        </w:rPr>
+      </w:pPr>
+      <w:r>
+        <w:rPr>
+          <w:rFonts w:cs="Lucida Grande"/>
+        </w:rPr>
+        <w:t xml:space="preserve">Thank you for taking the time to ready my post and for your comments. </w:t>
       </w:r>
       <w:r>
         <w:rPr>
@@ -216,21 +174,7 @@
         <w:rPr>
           <w:rFonts w:cs="Lucida Grande"/>
         </w:rPr>
-        <w:t xml:space="preserve">“restrict unsafe constructs” (Perl Programming Documentation, </w:t>
-      </w:r>
-      <w:proofErr w:type="spellStart"/>
-      <w:r>
-        <w:rPr>
-          <w:rFonts w:cs="Lucida Grande"/>
-        </w:rPr>
-        <w:t>n.d</w:t>
-      </w:r>
-      <w:proofErr w:type="spellEnd"/>
-      <w:r>
-        <w:rPr>
-          <w:rFonts w:cs="Lucida Grande"/>
-        </w:rPr>
-        <w:t>.), which I thin</w:t>
+        <w:t>“restrict unsafe constructs” (Perl Programming Documentation, n.d.), which I thin</w:t>
       </w:r>
       <w:r>
         <w:rPr>
@@ -290,21 +234,7 @@
         <w:rPr>
           <w:rFonts w:cs="Lucida Grande"/>
         </w:rPr>
-        <w:t>” (</w:t>
-      </w:r>
-      <w:proofErr w:type="spellStart"/>
-      <w:r>
-        <w:rPr>
-          <w:rFonts w:cs="Lucida Grande"/>
-        </w:rPr>
-        <w:t>Resig</w:t>
-      </w:r>
-      <w:proofErr w:type="spellEnd"/>
-      <w:r>
-        <w:rPr>
-          <w:rFonts w:cs="Lucida Grande"/>
-        </w:rPr>
-        <w:t>, 2009)</w:t>
+        <w:t>” (Resig, 2009)</w:t>
       </w:r>
     </w:p>
     <w:p>
@@ -340,26 +270,11 @@
           <w:rFonts w:cs="Lucida Grande"/>
         </w:rPr>
       </w:pPr>
-      <w:proofErr w:type="gramStart"/>
-      <w:r>
-        <w:rPr>
-          <w:rFonts w:cs="Lucida Grande"/>
-        </w:rPr>
-        <w:t>Perl Programming Documentation (</w:t>
-      </w:r>
-      <w:proofErr w:type="spellStart"/>
-      <w:r>
-        <w:rPr>
-          <w:rFonts w:cs="Lucida Grande"/>
-        </w:rPr>
-        <w:t>n.d</w:t>
-      </w:r>
-      <w:proofErr w:type="spellEnd"/>
-      <w:r>
-        <w:rPr>
-          <w:rFonts w:cs="Lucida Grande"/>
-        </w:rPr>
-        <w:t xml:space="preserve">.) </w:t>
+      <w:r>
+        <w:rPr>
+          <w:rFonts w:cs="Lucida Grande"/>
+        </w:rPr>
+        <w:t xml:space="preserve">Perl Programming Documentation (n.d.) </w:t>
       </w:r>
       <w:r>
         <w:rPr>
@@ -372,14 +287,7 @@
         <w:rPr>
           <w:rFonts w:cs="Lucida Grande"/>
         </w:rPr>
-        <w:t>[Online].</w:t>
-      </w:r>
-      <w:proofErr w:type="gramEnd"/>
-      <w:r>
-        <w:rPr>
-          <w:rFonts w:cs="Lucida Grande"/>
-        </w:rPr>
-        <w:t xml:space="preserve"> Available from: </w:t>
+        <w:t xml:space="preserve">[Online]. Available from: </w:t>
       </w:r>
       <w:hyperlink r:id="rId5" w:history="1">
         <w:r>
@@ -410,56 +318,31 @@
           <w:rFonts w:cs="Lucida Grande"/>
         </w:rPr>
       </w:pPr>
-      <w:proofErr w:type="spellStart"/>
-      <w:proofErr w:type="gramStart"/>
-      <w:r>
-        <w:rPr>
-          <w:rFonts w:cs="Lucida Grande"/>
-        </w:rPr>
-        <w:t>Resig</w:t>
-      </w:r>
-      <w:proofErr w:type="spellEnd"/>
-      <w:r>
-        <w:rPr>
-          <w:rFonts w:cs="Lucida Grande"/>
-        </w:rPr>
-        <w:t xml:space="preserve">, J. (2009) </w:t>
-      </w:r>
-      <w:proofErr w:type="spellStart"/>
+      <w:r>
+        <w:rPr>
+          <w:rFonts w:cs="Lucida Grande"/>
+        </w:rPr>
+        <w:t xml:space="preserve">Resig, J. (2009) </w:t>
+      </w:r>
       <w:r>
         <w:rPr>
           <w:rFonts w:cs="Lucida Grande"/>
           <w:i/>
         </w:rPr>
-        <w:t>ECMAScript</w:t>
-      </w:r>
-      <w:proofErr w:type="spellEnd"/>
+        <w:t>ECMAScript 5 Strict Mode, JSON, and More</w:t>
+      </w:r>
       <w:r>
         <w:rPr>
           <w:rFonts w:cs="Lucida Grande"/>
           <w:i/>
         </w:rPr>
-        <w:t xml:space="preserve"> 5 Strict Mode, JSON, and More</w:t>
-      </w:r>
-      <w:r>
-        <w:rPr>
-          <w:rFonts w:cs="Lucida Grande"/>
-          <w:i/>
-        </w:rPr>
         <w:t xml:space="preserve"> </w:t>
       </w:r>
       <w:r>
         <w:rPr>
           <w:rFonts w:cs="Lucida Grande"/>
         </w:rPr>
-        <w:t>[Online].</w:t>
-      </w:r>
-      <w:proofErr w:type="gramEnd"/>
-      <w:r>
-        <w:rPr>
-          <w:rFonts w:cs="Lucida Grande"/>
-        </w:rPr>
-        <w:t xml:space="preserve"> Available from: </w:t>
+        <w:t xml:space="preserve">[Online]. Available from: </w:t>
       </w:r>
       <w:hyperlink r:id="rId6" w:history="1">
         <w:r>
@@ -555,21 +438,7 @@
         <w:rPr>
           <w:rFonts w:cs="Lucida Grande"/>
         </w:rPr>
-        <w:t xml:space="preserve">Hi </w:t>
-      </w:r>
-      <w:proofErr w:type="spellStart"/>
-      <w:r>
-        <w:rPr>
-          <w:rFonts w:cs="Lucida Grande"/>
-        </w:rPr>
-        <w:t>Buya</w:t>
-      </w:r>
-      <w:proofErr w:type="spellEnd"/>
-      <w:r>
-        <w:rPr>
-          <w:rFonts w:cs="Lucida Grande"/>
-        </w:rPr>
-        <w:t>,</w:t>
+        <w:t>Hi Buya,</w:t>
       </w:r>
     </w:p>
     <w:p>
@@ -643,21 +512,7 @@
         <w:rPr>
           <w:rFonts w:cs="Lucida Grande"/>
         </w:rPr>
-        <w:t xml:space="preserve">Perl Programming Documentation, </w:t>
-      </w:r>
-      <w:proofErr w:type="spellStart"/>
-      <w:r>
-        <w:rPr>
-          <w:rFonts w:cs="Lucida Grande"/>
-        </w:rPr>
-        <w:t>n.d</w:t>
-      </w:r>
-      <w:proofErr w:type="spellEnd"/>
-      <w:r>
-        <w:rPr>
-          <w:rFonts w:cs="Lucida Grande"/>
-        </w:rPr>
-        <w:t>.</w:t>
+        <w:t>Perl Programming Documentation, n.d.</w:t>
       </w:r>
       <w:r>
         <w:rPr>
@@ -771,26 +626,17 @@
           <w:rFonts w:cs="Lucida Grande"/>
         </w:rPr>
       </w:pPr>
-      <w:proofErr w:type="gramStart"/>
       <w:r>
         <w:rPr>
           <w:rFonts w:cs="Lucida Grande"/>
         </w:rPr>
         <w:t>Perl Programming Documentation (</w:t>
       </w:r>
-      <w:proofErr w:type="spellStart"/>
-      <w:r>
-        <w:rPr>
-          <w:rFonts w:cs="Lucida Grande"/>
-        </w:rPr>
-        <w:t>n.d</w:t>
-      </w:r>
-      <w:proofErr w:type="spellEnd"/>
-      <w:r>
-        <w:rPr>
-          <w:rFonts w:cs="Lucida Grande"/>
-        </w:rPr>
-        <w:t xml:space="preserve">.) </w:t>
+      <w:r>
+        <w:rPr>
+          <w:rFonts w:cs="Lucida Grande"/>
+        </w:rPr>
+        <w:t xml:space="preserve">n.d.) </w:t>
       </w:r>
       <w:r>
         <w:rPr>
@@ -809,14 +655,7 @@
         <w:rPr>
           <w:rFonts w:cs="Lucida Grande"/>
         </w:rPr>
-        <w:t>[Online].</w:t>
-      </w:r>
-      <w:proofErr w:type="gramEnd"/>
-      <w:r>
-        <w:rPr>
-          <w:rFonts w:cs="Lucida Grande"/>
-        </w:rPr>
-        <w:t xml:space="preserve"> Available from: </w:t>
+        <w:t xml:space="preserve">[Online]. Available from: </w:t>
       </w:r>
       <w:hyperlink r:id="rId7" w:history="1">
         <w:r>
@@ -864,35 +703,7 @@
         <w:rPr>
           <w:rFonts w:cs="Lucida Grande"/>
         </w:rPr>
-        <w:t xml:space="preserve">According to the EU Cookie law, web sites are compelled to inform the users about information about them which is used online and give them the opportunity to allow it or not (Cookie Collective, </w:t>
-      </w:r>
-      <w:proofErr w:type="spellStart"/>
-      <w:r>
-        <w:rPr>
-          <w:rFonts w:cs="Lucida Grande"/>
-        </w:rPr>
-        <w:t>n.d</w:t>
-      </w:r>
-      <w:proofErr w:type="spellEnd"/>
-      <w:r>
-        <w:rPr>
-          <w:rFonts w:cs="Lucida Grande"/>
-        </w:rPr>
-        <w:t xml:space="preserve">). This would be one of the measures that I would implement and it is not only </w:t>
-      </w:r>
-      <w:proofErr w:type="gramStart"/>
-      <w:r>
-        <w:rPr>
-          <w:rFonts w:cs="Lucida Grande"/>
-        </w:rPr>
-        <w:t>restrict</w:t>
-      </w:r>
-      <w:proofErr w:type="gramEnd"/>
-      <w:r>
-        <w:rPr>
-          <w:rFonts w:cs="Lucida Grande"/>
-        </w:rPr>
-        <w:t xml:space="preserve"> to cookies as it mentions, but also to the HTML’s technology “local storage”.</w:t>
+        <w:t>According to the EU Cookie law, web sites are compelled to inform the users about information about them which is used online and give them the opportunity to allow it or not (Cookie Collective, n.d). This would be one of the measures that I would implement and it is not only restrict to cookies as it mentions, but also to the HTML’s technology “local storage”.</w:t>
       </w:r>
       <w:r>
         <w:rPr>
@@ -918,21 +729,7 @@
         <w:rPr>
           <w:rFonts w:cs="Lucida Grande"/>
         </w:rPr>
-        <w:t xml:space="preserve">Hi </w:t>
-      </w:r>
-      <w:proofErr w:type="spellStart"/>
-      <w:r>
-        <w:rPr>
-          <w:rFonts w:cs="Lucida Grande"/>
-        </w:rPr>
-        <w:t>Turay</w:t>
-      </w:r>
-      <w:proofErr w:type="spellEnd"/>
-      <w:r>
-        <w:rPr>
-          <w:rFonts w:cs="Lucida Grande"/>
-        </w:rPr>
-        <w:t>,</w:t>
+        <w:t>Hi Turay,</w:t>
       </w:r>
     </w:p>
     <w:p>
@@ -1157,21 +954,7 @@
         <w:rPr>
           <w:rFonts w:cs="Lucida Grande"/>
         </w:rPr>
-        <w:t xml:space="preserve">The government on the other hand, has the power to tax, imprison, and after the Supreme Court ruling on </w:t>
-      </w:r>
-      <w:proofErr w:type="spellStart"/>
-      <w:r>
-        <w:rPr>
-          <w:rFonts w:cs="Lucida Grande"/>
-        </w:rPr>
-        <w:t>Obamacare</w:t>
-      </w:r>
-      <w:proofErr w:type="spellEnd"/>
-      <w:r>
-        <w:rPr>
-          <w:rFonts w:cs="Lucida Grande"/>
-        </w:rPr>
-        <w:t>, the power to force citizens to purchase a product.</w:t>
+        <w:t>The government on the other hand, has the power to tax, imprison, and after the Supreme Court ruling on Obamacare, the power to force citizens to purchase a product.</w:t>
       </w:r>
     </w:p>
     <w:p>
@@ -1347,19 +1130,11 @@
           <w:rFonts w:cs="Lucida Grande"/>
         </w:rPr>
       </w:pPr>
-      <w:proofErr w:type="gramStart"/>
-      <w:r>
-        <w:rPr>
-          <w:rFonts w:cs="Lucida Grande"/>
-        </w:rPr>
-        <w:t>Great post.</w:t>
-      </w:r>
-      <w:proofErr w:type="gramEnd"/>
-      <w:r>
-        <w:rPr>
-          <w:rFonts w:cs="Lucida Grande"/>
-        </w:rPr>
-        <w:t xml:space="preserve"> We both addressed similar issues. I was a little bit worried because after submitting my initial post, I read some of the other posts, and it looked like I went in a different direction. So I’m a little relieved to see you also mention that an organization’s website can be used to publish their “good deeds”.</w:t>
+      <w:r>
+        <w:rPr>
+          <w:rFonts w:cs="Lucida Grande"/>
+        </w:rPr>
+        <w:t>Great post. We both addressed similar issues. I was a little bit worried because after submitting my initial post, I read some of the other posts, and it looked like I went in a different direction. So I’m a little relieved to see you also mention that an organization’s website can be used to publish their “good deeds”.</w:t>
       </w:r>
     </w:p>
     <w:p>
@@ -1385,35 +1160,7 @@
         <w:rPr>
           <w:rFonts w:cs="Lucida Grande"/>
         </w:rPr>
-        <w:t>Apart from openly publishing and communicating the positive side when efforts to towards social responsibilities succeed, it is recommended to follow through and fully adapt openness strategy when the downside materializes (</w:t>
-      </w:r>
-      <w:proofErr w:type="spellStart"/>
-      <w:r>
-        <w:rPr>
-          <w:rFonts w:cs="Lucida Grande"/>
-        </w:rPr>
-        <w:t>Chand</w:t>
-      </w:r>
-      <w:proofErr w:type="spellEnd"/>
-      <w:r>
-        <w:rPr>
-          <w:rFonts w:cs="Lucida Grande"/>
-        </w:rPr>
-        <w:t xml:space="preserve"> and </w:t>
-      </w:r>
-      <w:proofErr w:type="spellStart"/>
-      <w:r>
-        <w:rPr>
-          <w:rFonts w:cs="Lucida Grande"/>
-        </w:rPr>
-        <w:t>Hussain</w:t>
-      </w:r>
-      <w:proofErr w:type="spellEnd"/>
-      <w:r>
-        <w:rPr>
-          <w:rFonts w:cs="Lucida Grande"/>
-        </w:rPr>
-        <w:t>, 2012). This level of disclosure will show full commitment to ethical behavior and build solid level of company integrity that can be trusted by the society. In addition, it is important to give priority and clearly accept responsibility for social issues that the company has direct contribution to (Fitch, 1976). This shows the commitment to presenting solutions and paying back to the society that support the company existence through consumption of its products and services.</w:t>
+        <w:t>Apart from openly publishing and communicating the positive side when efforts to towards social responsibilities succeed, it is recommended to follow through and fully adapt openness strategy when the downside materializes (Chand and Hussain, 2012). This level of disclosure will show full commitment to ethical behavior and build solid level of company integrity that can be trusted by the society. In addition, it is important to give priority and clearly accept responsibility for social issues that the company has direct contribution to (Fitch, 1976). This shows the commitment to presenting solutions and paying back to the society that support the company existence through consumption of its products and services.</w:t>
       </w:r>
       <w:r>
         <w:rPr>
@@ -1562,21 +1309,7 @@
         <w:rPr>
           <w:rFonts w:cs="Lucida Grande"/>
         </w:rPr>
-        <w:t xml:space="preserve">Hi </w:t>
-      </w:r>
-      <w:proofErr w:type="spellStart"/>
-      <w:r>
-        <w:rPr>
-          <w:rFonts w:cs="Lucida Grande"/>
-        </w:rPr>
-        <w:t>Rony</w:t>
-      </w:r>
-      <w:proofErr w:type="spellEnd"/>
-      <w:r>
-        <w:rPr>
-          <w:rFonts w:cs="Lucida Grande"/>
-        </w:rPr>
-        <w:t>,</w:t>
+        <w:t>Hi Rony,</w:t>
       </w:r>
     </w:p>
     <w:p>
@@ -1736,21 +1469,7 @@
         <w:rPr>
           <w:rFonts w:cs="Lucida Grande"/>
         </w:rPr>
-        <w:t xml:space="preserve">Steve Jobs Never Wrote Computer Code </w:t>
-      </w:r>
-      <w:proofErr w:type="gramStart"/>
-      <w:r>
-        <w:rPr>
-          <w:rFonts w:cs="Lucida Grande"/>
-        </w:rPr>
-        <w:t>For</w:t>
-      </w:r>
-      <w:proofErr w:type="gramEnd"/>
-      <w:r>
-        <w:rPr>
-          <w:rFonts w:cs="Lucida Grande"/>
-        </w:rPr>
-        <w:t xml:space="preserve"> Apple</w:t>
+        <w:t>Steve Jobs Never Wrote Computer Code For Apple</w:t>
       </w:r>
       <w:r>
         <w:rPr>
@@ -1785,6 +1504,1091 @@
           <w:rFonts w:cs="Lucida Grande"/>
         </w:rPr>
         <w:t xml:space="preserve"> (Accessed: 4 June 2014)</w:t>
+      </w:r>
+    </w:p>
+    <w:p>
+      <w:pPr>
+        <w:rPr>
+          <w:rFonts w:cs="Lucida Grande"/>
+        </w:rPr>
+      </w:pPr>
+    </w:p>
+    <w:p>
+      <w:pPr>
+        <w:rPr>
+          <w:rFonts w:cs="Lucida Grande"/>
+        </w:rPr>
+      </w:pPr>
+      <w:r>
+        <w:rPr>
+          <w:rFonts w:cs="Lucida Grande"/>
+        </w:rPr>
+        <w:t>“</w:t>
+      </w:r>
+      <w:r>
+        <w:rPr>
+          <w:rFonts w:cs="Lucida Grande"/>
+        </w:rPr>
+        <w:t>So in my opinion, if websites clearly state and provide information about their cookies policy this would help users make a decision about using their tools or viewing their information while being conscientious about their use of cookies.</w:t>
+      </w:r>
+      <w:r>
+        <w:rPr>
+          <w:rFonts w:cs="Lucida Grande"/>
+        </w:rPr>
+        <w:t>”</w:t>
+      </w:r>
+    </w:p>
+    <w:p>
+      <w:pPr>
+        <w:rPr>
+          <w:rFonts w:cs="Lucida Grande"/>
+        </w:rPr>
+      </w:pPr>
+    </w:p>
+    <w:p>
+      <w:pPr>
+        <w:rPr>
+          <w:rFonts w:cs="Lucida Grande"/>
+        </w:rPr>
+      </w:pPr>
+      <w:r>
+        <w:rPr>
+          <w:rFonts w:cs="Lucida Grande"/>
+        </w:rPr>
+        <w:t>Hi Anibal,</w:t>
+      </w:r>
+    </w:p>
+    <w:p>
+      <w:pPr>
+        <w:rPr>
+          <w:rFonts w:cs="Lucida Grande"/>
+        </w:rPr>
+      </w:pPr>
+    </w:p>
+    <w:p>
+      <w:pPr>
+        <w:rPr>
+          <w:rFonts w:cs="Lucida Grande"/>
+        </w:rPr>
+      </w:pPr>
+      <w:r>
+        <w:rPr>
+          <w:rFonts w:cs="Lucida Grande"/>
+        </w:rPr>
+        <w:t xml:space="preserve">I </w:t>
+      </w:r>
+      <w:r>
+        <w:rPr>
+          <w:rFonts w:cs="Lucida Grande"/>
+        </w:rPr>
+        <w:t>believe</w:t>
+      </w:r>
+      <w:r>
+        <w:rPr>
+          <w:rFonts w:cs="Lucida Grande"/>
+        </w:rPr>
+        <w:t xml:space="preserve"> that because of the cookie law in the EU, all European websites are required to publish their cookie policy. </w:t>
+      </w:r>
+      <w:r>
+        <w:rPr>
+          <w:rFonts w:cs="Lucida Grande"/>
+        </w:rPr>
+        <w:t xml:space="preserve">However, here in the United States, since no such law exists, we’re more on the “honor system”, which relies more on people behaving honestly. </w:t>
+      </w:r>
+      <w:r>
+        <w:rPr>
+          <w:rFonts w:cs="Lucida Grande"/>
+        </w:rPr>
+        <w:t xml:space="preserve">I think that for the most part, it works. </w:t>
+      </w:r>
+      <w:r>
+        <w:rPr>
+          <w:rFonts w:cs="Lucida Grande"/>
+        </w:rPr>
+        <w:t>Since the Internet has been pretty much self-regulating and seems to police itself through “word of mouth” (Rand, P., 2009).</w:t>
+      </w:r>
+      <w:r>
+        <w:rPr>
+          <w:rFonts w:cs="Lucida Grande"/>
+        </w:rPr>
+        <w:t xml:space="preserve"> Websites with bad reputations will eventually get little traffic and lose advertisers.</w:t>
+      </w:r>
+      <w:r>
+        <w:rPr>
+          <w:rFonts w:cs="Lucida Grande"/>
+        </w:rPr>
+        <w:t xml:space="preserve"> Often times, the market is the best regulator.</w:t>
+      </w:r>
+    </w:p>
+    <w:p>
+      <w:pPr>
+        <w:rPr>
+          <w:rFonts w:cs="Lucida Grande"/>
+        </w:rPr>
+      </w:pPr>
+    </w:p>
+    <w:p>
+      <w:pPr>
+        <w:rPr>
+          <w:rFonts w:cs="Lucida Grande"/>
+        </w:rPr>
+      </w:pPr>
+      <w:r>
+        <w:rPr>
+          <w:rFonts w:cs="Lucida Grande"/>
+        </w:rPr>
+        <w:t>Regards,</w:t>
+      </w:r>
+    </w:p>
+    <w:p>
+      <w:pPr>
+        <w:rPr>
+          <w:rFonts w:cs="Lucida Grande"/>
+        </w:rPr>
+      </w:pPr>
+    </w:p>
+    <w:p>
+      <w:pPr>
+        <w:rPr>
+          <w:rFonts w:cs="Lucida Grande"/>
+        </w:rPr>
+      </w:pPr>
+      <w:r>
+        <w:rPr>
+          <w:rFonts w:cs="Lucida Grande"/>
+        </w:rPr>
+        <w:t>Emanuel</w:t>
+      </w:r>
+    </w:p>
+    <w:p>
+      <w:pPr>
+        <w:rPr>
+          <w:rFonts w:cs="Lucida Grande"/>
+        </w:rPr>
+      </w:pPr>
+    </w:p>
+    <w:p>
+      <w:pPr>
+        <w:rPr>
+          <w:rFonts w:cs="Lucida Grande"/>
+        </w:rPr>
+      </w:pPr>
+      <w:r>
+        <w:rPr>
+          <w:rFonts w:cs="Lucida Grande"/>
+        </w:rPr>
+        <w:t>Reference:</w:t>
+      </w:r>
+    </w:p>
+    <w:p>
+      <w:pPr>
+        <w:rPr>
+          <w:rFonts w:cs="Lucida Grande"/>
+        </w:rPr>
+      </w:pPr>
+    </w:p>
+    <w:p>
+      <w:pPr>
+        <w:rPr>
+          <w:rFonts w:cs="Lucida Grande"/>
+        </w:rPr>
+      </w:pPr>
+      <w:r>
+        <w:rPr>
+          <w:rFonts w:cs="Lucida Grande"/>
+        </w:rPr>
+        <w:t>Rand, P. (2009) ‘</w:t>
+      </w:r>
+      <w:r>
+        <w:rPr>
+          <w:rFonts w:cs="Lucida Grande"/>
+        </w:rPr>
+        <w:t>Internet Polices Itself on Blogger Advertising Better Than the FTC Ever Could</w:t>
+      </w:r>
+      <w:r>
+        <w:rPr>
+          <w:rFonts w:cs="Lucida Grande"/>
+        </w:rPr>
+        <w:t xml:space="preserve">’, </w:t>
+      </w:r>
+      <w:r>
+        <w:rPr>
+          <w:rFonts w:cs="Lucida Grande"/>
+          <w:i/>
+        </w:rPr>
+        <w:t>U.S. News &amp; World Report</w:t>
+      </w:r>
+      <w:r>
+        <w:rPr>
+          <w:rFonts w:cs="Lucida Grande"/>
+        </w:rPr>
+        <w:t xml:space="preserve"> [Online]. Available from: </w:t>
+      </w:r>
+      <w:hyperlink r:id="rId10" w:history="1">
+        <w:r>
+          <w:rPr>
+            <w:rStyle w:val="Hyperlink"/>
+            <w:rFonts w:cs="Lucida Grande"/>
+          </w:rPr>
+          <w:t>http://www.usnews.com/opinion/articles/2009/09/15/internet-polices-itself-on-blogger-advertising-better-than-the-ftc-ever-could?page=2</w:t>
+        </w:r>
+      </w:hyperlink>
+      <w:r>
+        <w:rPr>
+          <w:rFonts w:cs="Lucida Grande"/>
+        </w:rPr>
+        <w:t xml:space="preserve"> </w:t>
+      </w:r>
+      <w:r>
+        <w:rPr>
+          <w:rFonts w:cs="Lucida Grande"/>
+        </w:rPr>
+        <w:t>(Accessed: 4 June 2014)</w:t>
+      </w:r>
+    </w:p>
+    <w:p>
+      <w:pPr>
+        <w:rPr>
+          <w:rFonts w:cs="Lucida Grande"/>
+        </w:rPr>
+      </w:pPr>
+    </w:p>
+    <w:p>
+      <w:pPr>
+        <w:rPr>
+          <w:rFonts w:cs="Lucida Grande"/>
+        </w:rPr>
+      </w:pPr>
+      <w:r>
+        <w:rPr>
+          <w:rFonts w:cs="Lucida Grande"/>
+        </w:rPr>
+        <w:t>“</w:t>
+      </w:r>
+      <w:r>
+        <w:rPr>
+          <w:rFonts w:cs="Lucida Grande"/>
+        </w:rPr>
+        <w:t>There is wide-ranging acceptance that the most applicable web application design concept today is the notion of separating website appearance and web pages lay out processes from the actual webpage article contents such as “unobtrusive JavaScript” methodology.</w:t>
+      </w:r>
+      <w:r>
+        <w:rPr>
+          <w:rFonts w:cs="Lucida Grande"/>
+        </w:rPr>
+        <w:t>”</w:t>
+      </w:r>
+    </w:p>
+    <w:p>
+      <w:pPr>
+        <w:rPr>
+          <w:rFonts w:cs="Lucida Grande"/>
+        </w:rPr>
+      </w:pPr>
+    </w:p>
+    <w:p>
+      <w:pPr>
+        <w:rPr>
+          <w:rFonts w:cs="Lucida Grande"/>
+        </w:rPr>
+      </w:pPr>
+      <w:r>
+        <w:rPr>
+          <w:rFonts w:cs="Lucida Grande"/>
+        </w:rPr>
+        <w:t>Hi Albert,</w:t>
+      </w:r>
+    </w:p>
+    <w:p>
+      <w:pPr>
+        <w:rPr>
+          <w:rFonts w:cs="Lucida Grande"/>
+        </w:rPr>
+      </w:pPr>
+    </w:p>
+    <w:p>
+      <w:pPr>
+        <w:rPr>
+          <w:rFonts w:cs="Lucida Grande"/>
+        </w:rPr>
+      </w:pPr>
+      <w:r>
+        <w:rPr>
+          <w:rFonts w:cs="Lucida Grande"/>
+        </w:rPr>
+        <w:t xml:space="preserve">That’s an interesting way of putting it. </w:t>
+      </w:r>
+      <w:r>
+        <w:rPr>
+          <w:rFonts w:cs="Lucida Grande"/>
+        </w:rPr>
+        <w:t xml:space="preserve">In software engineering, we are regularly instructed to build in as modular as possible, or what is often known as “cohesive”, rather “coupled”. </w:t>
+      </w:r>
+      <w:r>
+        <w:rPr>
+          <w:rFonts w:cs="Lucida Grande"/>
+        </w:rPr>
+        <w:t xml:space="preserve">For those here that might now know, highly cohesive programs have </w:t>
+      </w:r>
+      <w:r>
+        <w:rPr>
+          <w:rFonts w:cs="Lucida Grande"/>
+        </w:rPr>
+        <w:t>fewer dependencies</w:t>
+      </w:r>
+      <w:r>
+        <w:rPr>
+          <w:rFonts w:cs="Lucida Grande"/>
+        </w:rPr>
+        <w:t>, and therefore more easily maintained (</w:t>
+      </w:r>
+      <w:r>
+        <w:rPr>
+          <w:rFonts w:cs="Lucida Grande"/>
+        </w:rPr>
+        <w:t>Poornima</w:t>
+      </w:r>
+      <w:r>
+        <w:rPr>
+          <w:rFonts w:cs="Lucida Grande"/>
+        </w:rPr>
+        <w:t xml:space="preserve"> and Suma, 2014).</w:t>
+      </w:r>
+      <w:r>
+        <w:rPr>
+          <w:rFonts w:cs="Lucida Grande"/>
+        </w:rPr>
+        <w:t xml:space="preserve"> Tightly-coupled programs on the other hand, have more dependencies, and are much more difficult to maintain. </w:t>
+      </w:r>
+      <w:r>
+        <w:rPr>
+          <w:rFonts w:cs="Lucida Grande"/>
+        </w:rPr>
+        <w:t>Modification to even the tiniest unit of these types of programs often has</w:t>
+      </w:r>
+      <w:r>
+        <w:rPr>
+          <w:rFonts w:cs="Lucida Grande"/>
+        </w:rPr>
+        <w:t xml:space="preserve"> ripple-effects.</w:t>
+      </w:r>
+      <w:r>
+        <w:rPr>
+          <w:rFonts w:cs="Lucida Grande"/>
+        </w:rPr>
+        <w:t xml:space="preserve"> I’m not so sure that the terms cohesion and coupled apply to Internet programming, but I think at best, the analogy works.</w:t>
+      </w:r>
+    </w:p>
+    <w:p>
+      <w:pPr>
+        <w:rPr>
+          <w:rFonts w:cs="Lucida Grande"/>
+        </w:rPr>
+      </w:pPr>
+    </w:p>
+    <w:p>
+      <w:pPr>
+        <w:rPr>
+          <w:rFonts w:cs="Lucida Grande"/>
+        </w:rPr>
+      </w:pPr>
+      <w:r>
+        <w:rPr>
+          <w:rFonts w:cs="Lucida Grande"/>
+        </w:rPr>
+        <w:t>Regards,</w:t>
+      </w:r>
+    </w:p>
+    <w:p>
+      <w:pPr>
+        <w:rPr>
+          <w:rFonts w:cs="Lucida Grande"/>
+        </w:rPr>
+      </w:pPr>
+    </w:p>
+    <w:p>
+      <w:pPr>
+        <w:rPr>
+          <w:rFonts w:cs="Lucida Grande"/>
+        </w:rPr>
+      </w:pPr>
+      <w:r>
+        <w:rPr>
+          <w:rFonts w:cs="Lucida Grande"/>
+        </w:rPr>
+        <w:t>Emanuel</w:t>
+      </w:r>
+    </w:p>
+    <w:p>
+      <w:pPr>
+        <w:rPr>
+          <w:rFonts w:cs="Lucida Grande"/>
+        </w:rPr>
+      </w:pPr>
+    </w:p>
+    <w:p>
+      <w:pPr>
+        <w:rPr>
+          <w:rFonts w:cs="Lucida Grande"/>
+        </w:rPr>
+      </w:pPr>
+      <w:r>
+        <w:rPr>
+          <w:rFonts w:cs="Lucida Grande"/>
+        </w:rPr>
+        <w:t>Poornima</w:t>
+      </w:r>
+      <w:r>
+        <w:rPr>
+          <w:rFonts w:cs="Lucida Grande"/>
+        </w:rPr>
+        <w:t>, U. &amp; Suma, V. (2014)</w:t>
+      </w:r>
+      <w:r>
+        <w:rPr>
+          <w:rFonts w:cs="Lucida Grande"/>
+        </w:rPr>
+        <w:t xml:space="preserve"> 'Significance of Coupling and Cohesion on Design Quality', </w:t>
+      </w:r>
+      <w:r>
+        <w:rPr>
+          <w:rFonts w:cs="Lucida Grande"/>
+          <w:i/>
+        </w:rPr>
+        <w:t>arXiv</w:t>
+      </w:r>
+      <w:r>
+        <w:rPr>
+          <w:rFonts w:cs="Lucida Grande"/>
+        </w:rPr>
+        <w:t xml:space="preserve">, EBSCOhost, </w:t>
+      </w:r>
+      <w:r>
+        <w:rPr>
+          <w:rFonts w:cs="Lucida Grande"/>
+        </w:rPr>
+        <w:t>(Accessed: 4 June 2014)</w:t>
+      </w:r>
+    </w:p>
+    <w:p>
+      <w:pPr>
+        <w:rPr>
+          <w:rFonts w:cs="Lucida Grande"/>
+        </w:rPr>
+      </w:pPr>
+    </w:p>
+    <w:p>
+      <w:pPr>
+        <w:rPr>
+          <w:rFonts w:cs="Lucida Grande"/>
+        </w:rPr>
+      </w:pPr>
+    </w:p>
+    <w:p>
+      <w:pPr>
+        <w:rPr>
+          <w:rFonts w:cs="Lucida Grande"/>
+        </w:rPr>
+      </w:pPr>
+      <w:r>
+        <w:rPr>
+          <w:rFonts w:cs="Lucida Grande"/>
+        </w:rPr>
+        <w:t>“</w:t>
+      </w:r>
+      <w:r>
+        <w:rPr>
+          <w:rFonts w:cs="Lucida Grande"/>
+        </w:rPr>
+        <w:t>As technology continues to build, develop, and reinvent itself the need for new innovation will always be present, but making a standard off these innovations can really help technology move forward.</w:t>
+      </w:r>
+      <w:r>
+        <w:rPr>
+          <w:rFonts w:cs="Lucida Grande"/>
+        </w:rPr>
+        <w:t>”</w:t>
+      </w:r>
+    </w:p>
+    <w:p>
+      <w:pPr>
+        <w:rPr>
+          <w:rFonts w:cs="Lucida Grande"/>
+        </w:rPr>
+      </w:pPr>
+    </w:p>
+    <w:p>
+      <w:pPr>
+        <w:rPr>
+          <w:rFonts w:cs="Lucida Grande"/>
+        </w:rPr>
+      </w:pPr>
+      <w:r>
+        <w:rPr>
+          <w:rFonts w:cs="Lucida Grande"/>
+        </w:rPr>
+        <w:t>Hi Albert,</w:t>
+      </w:r>
+    </w:p>
+    <w:p>
+      <w:pPr>
+        <w:rPr>
+          <w:rFonts w:cs="Lucida Grande"/>
+        </w:rPr>
+      </w:pPr>
+    </w:p>
+    <w:p>
+      <w:pPr>
+        <w:rPr>
+          <w:rFonts w:cs="Lucida Grande"/>
+        </w:rPr>
+      </w:pPr>
+      <w:r>
+        <w:rPr>
+          <w:rFonts w:cs="Lucida Grande"/>
+        </w:rPr>
+        <w:t xml:space="preserve">I’ve often heard that standardization and innovation can many times be at odds with each other. On one hand, </w:t>
+      </w:r>
+      <w:r>
+        <w:rPr>
+          <w:rFonts w:cs="Lucida Grande"/>
+        </w:rPr>
+        <w:t>the need to innovate</w:t>
+      </w:r>
+      <w:r>
+        <w:rPr>
+          <w:rFonts w:cs="Lucida Grande"/>
+        </w:rPr>
+        <w:t xml:space="preserve"> does push </w:t>
+      </w:r>
+      <w:r>
+        <w:rPr>
+          <w:rFonts w:cs="Lucida Grande"/>
+        </w:rPr>
+        <w:t xml:space="preserve">better and more effective </w:t>
+      </w:r>
+      <w:r>
+        <w:rPr>
+          <w:rFonts w:cs="Lucida Grande"/>
+        </w:rPr>
+        <w:t>technology forward.</w:t>
+      </w:r>
+      <w:r>
+        <w:rPr>
+          <w:rFonts w:cs="Lucida Grande"/>
+        </w:rPr>
+        <w:t xml:space="preserve"> However, on the other hand, the latest technology is </w:t>
+      </w:r>
+      <w:r>
+        <w:rPr>
+          <w:rFonts w:cs="Lucida Grande"/>
+        </w:rPr>
+        <w:t>impractical</w:t>
+      </w:r>
+      <w:r>
+        <w:rPr>
+          <w:rFonts w:cs="Lucida Grande"/>
+        </w:rPr>
+        <w:t xml:space="preserve"> if </w:t>
+      </w:r>
+      <w:r>
+        <w:rPr>
+          <w:rFonts w:cs="Lucida Grande"/>
+        </w:rPr>
+        <w:t xml:space="preserve">it will be obsolete soon or </w:t>
+      </w:r>
+      <w:r>
+        <w:rPr>
+          <w:rFonts w:cs="Lucida Grande"/>
+        </w:rPr>
+        <w:t xml:space="preserve">no one is using it. </w:t>
+      </w:r>
+      <w:r>
+        <w:rPr>
+          <w:rFonts w:cs="Lucida Grande"/>
+        </w:rPr>
+        <w:t xml:space="preserve">There are those that also suggest that certain organizations can gain an unfair advantage because if their innovations become accepted as standard, their products will gain market share. </w:t>
+      </w:r>
+      <w:r>
+        <w:rPr>
+          <w:rFonts w:cs="Lucida Grande"/>
+        </w:rPr>
+        <w:t xml:space="preserve">Some of these organizations are able to influence the standardization process </w:t>
+      </w:r>
+      <w:r>
+        <w:rPr>
+          <w:rFonts w:cs="Lucida Grande"/>
+        </w:rPr>
+        <w:lastRenderedPageBreak/>
+        <w:t>because they “participate in standardization bodies” (</w:t>
+      </w:r>
+      <w:r>
+        <w:rPr>
+          <w:rFonts w:cs="Lucida Grande"/>
+        </w:rPr>
+        <w:t>Van Wegberg, 2010</w:t>
+      </w:r>
+      <w:r>
+        <w:rPr>
+          <w:rFonts w:cs="Lucida Grande"/>
+        </w:rPr>
+        <w:t>)</w:t>
+      </w:r>
+      <w:r>
+        <w:rPr>
+          <w:rFonts w:cs="Lucida Grande"/>
+        </w:rPr>
+        <w:t>.</w:t>
+      </w:r>
+      <w:r>
+        <w:rPr>
+          <w:rFonts w:cs="Lucida Grande"/>
+        </w:rPr>
+        <w:t xml:space="preserve"> Perhaps one solution for this is to have many competing standardization bodies, though this may lead to fragmentation. </w:t>
+      </w:r>
+      <w:r>
+        <w:rPr>
+          <w:rFonts w:cs="Lucida Grande"/>
+        </w:rPr>
+        <w:t>I think that if technological organizations want to push their innovations to be accepted as standard, voluntary collaboration is required with other competing firms.</w:t>
+      </w:r>
+    </w:p>
+    <w:p>
+      <w:pPr>
+        <w:rPr>
+          <w:rFonts w:cs="Lucida Grande"/>
+        </w:rPr>
+      </w:pPr>
+    </w:p>
+    <w:p>
+      <w:pPr>
+        <w:rPr>
+          <w:rFonts w:cs="Lucida Grande"/>
+        </w:rPr>
+      </w:pPr>
+      <w:r>
+        <w:rPr>
+          <w:rFonts w:cs="Lucida Grande"/>
+        </w:rPr>
+        <w:t>Regards,</w:t>
+      </w:r>
+    </w:p>
+    <w:p>
+      <w:pPr>
+        <w:rPr>
+          <w:rFonts w:cs="Lucida Grande"/>
+        </w:rPr>
+      </w:pPr>
+    </w:p>
+    <w:p>
+      <w:pPr>
+        <w:rPr>
+          <w:rFonts w:cs="Lucida Grande"/>
+        </w:rPr>
+      </w:pPr>
+      <w:r>
+        <w:rPr>
+          <w:rFonts w:cs="Lucida Grande"/>
+        </w:rPr>
+        <w:t>Emanuel</w:t>
+      </w:r>
+    </w:p>
+    <w:p>
+      <w:pPr>
+        <w:rPr>
+          <w:rFonts w:cs="Lucida Grande"/>
+        </w:rPr>
+      </w:pPr>
+    </w:p>
+    <w:p>
+      <w:pPr>
+        <w:rPr>
+          <w:rFonts w:cs="Lucida Grande"/>
+        </w:rPr>
+      </w:pPr>
+      <w:r>
+        <w:rPr>
+          <w:rFonts w:cs="Lucida Grande"/>
+        </w:rPr>
+        <w:t>Reference:</w:t>
+      </w:r>
+    </w:p>
+    <w:p>
+      <w:pPr>
+        <w:rPr>
+          <w:rFonts w:cs="Lucida Grande"/>
+        </w:rPr>
+      </w:pPr>
+    </w:p>
+    <w:p>
+      <w:pPr>
+        <w:rPr>
+          <w:rFonts w:cs="Lucida Grande"/>
+        </w:rPr>
+      </w:pPr>
+      <w:r>
+        <w:rPr>
+          <w:rFonts w:cs="Lucida Grande"/>
+        </w:rPr>
+        <w:t>Van Wegberg, M.</w:t>
+      </w:r>
+      <w:r>
+        <w:rPr>
+          <w:rFonts w:cs="Lucida Grande"/>
+        </w:rPr>
+        <w:t xml:space="preserve"> (2010)</w:t>
+      </w:r>
+      <w:r>
+        <w:rPr>
+          <w:rFonts w:cs="Lucida Grande"/>
+        </w:rPr>
+        <w:t xml:space="preserve"> 'Standardization </w:t>
+      </w:r>
+      <w:r>
+        <w:rPr>
+          <w:rFonts w:cs="Lucida Grande"/>
+        </w:rPr>
+        <w:t xml:space="preserve">Process Of Systems Technologies: </w:t>
+      </w:r>
+      <w:r>
+        <w:rPr>
+          <w:rFonts w:cs="Lucida Grande"/>
+        </w:rPr>
+        <w:t xml:space="preserve">Creating </w:t>
+      </w:r>
+      <w:r>
+        <w:rPr>
+          <w:rFonts w:cs="Lucida Grande"/>
+        </w:rPr>
+        <w:t>A Balance Between Competition And Cooperation</w:t>
+      </w:r>
+      <w:r>
+        <w:rPr>
+          <w:rFonts w:cs="Lucida Grande"/>
+        </w:rPr>
+        <w:t xml:space="preserve">', </w:t>
+      </w:r>
+      <w:r>
+        <w:rPr>
+          <w:rFonts w:cs="Lucida Grande"/>
+          <w:i/>
+        </w:rPr>
+        <w:t>Technology Analysis &amp; Strategic Management</w:t>
+      </w:r>
+      <w:r>
+        <w:rPr>
+          <w:rFonts w:cs="Lucida Grande"/>
+        </w:rPr>
+        <w:t xml:space="preserve">, 16, 4, pp. 457-478, Science Citation Index, EBSCOhost, </w:t>
+      </w:r>
+      <w:r>
+        <w:rPr>
+          <w:rFonts w:cs="Lucida Grande"/>
+        </w:rPr>
+        <w:t>(Accessed: 4 June 2014)</w:t>
+      </w:r>
+    </w:p>
+    <w:p>
+      <w:pPr>
+        <w:rPr>
+          <w:rFonts w:cs="Lucida Grande"/>
+        </w:rPr>
+      </w:pPr>
+    </w:p>
+    <w:p>
+      <w:pPr>
+        <w:rPr>
+          <w:rFonts w:cs="Lucida Grande"/>
+        </w:rPr>
+      </w:pPr>
+    </w:p>
+    <w:p>
+      <w:pPr>
+        <w:rPr>
+          <w:rFonts w:cs="Lucida Grande"/>
+        </w:rPr>
+      </w:pPr>
+      <w:r>
+        <w:rPr>
+          <w:rFonts w:cs="Lucida Grande"/>
+        </w:rPr>
+        <w:t>“</w:t>
+      </w:r>
+      <w:r>
+        <w:rPr>
+          <w:rFonts w:cs="Lucida Grande"/>
+        </w:rPr>
+        <w:t>Jamaica’s access to information act allows any citizen within Jamaica the right to access any information pertaining public related matters except those information that are exempt from disclosure (jamentrust.org, n.d). This is the right of all citizens within Jamaica and this means of transparency is the citizens of the country can use to keep the government accountable (scu.edu, 2009).</w:t>
+      </w:r>
+      <w:r>
+        <w:rPr>
+          <w:rFonts w:cs="Lucida Grande"/>
+        </w:rPr>
+        <w:t>”</w:t>
+      </w:r>
+    </w:p>
+    <w:p>
+      <w:pPr>
+        <w:rPr>
+          <w:rFonts w:cs="Lucida Grande"/>
+        </w:rPr>
+      </w:pPr>
+    </w:p>
+    <w:p>
+      <w:pPr>
+        <w:rPr>
+          <w:rFonts w:cs="Lucida Grande"/>
+        </w:rPr>
+      </w:pPr>
+      <w:r>
+        <w:rPr>
+          <w:rFonts w:cs="Lucida Grande"/>
+        </w:rPr>
+        <w:t>Hi Adrian,</w:t>
+      </w:r>
+    </w:p>
+    <w:p>
+      <w:pPr>
+        <w:rPr>
+          <w:rFonts w:cs="Lucida Grande"/>
+        </w:rPr>
+      </w:pPr>
+    </w:p>
+    <w:p>
+      <w:pPr>
+        <w:rPr>
+          <w:rFonts w:cs="Lucida Grande"/>
+        </w:rPr>
+      </w:pPr>
+      <w:r>
+        <w:rPr>
+          <w:rFonts w:cs="Lucida Grande"/>
+        </w:rPr>
+        <w:t>This is very similar to the “Freedom of Information Act” that we have here in the United States which makes federal government information accessible (FOIA.gov, 2011)</w:t>
+      </w:r>
+      <w:r>
+        <w:rPr>
+          <w:rFonts w:cs="Lucida Grande"/>
+        </w:rPr>
+        <w:t xml:space="preserve">. On the state level, many have their own version of this to varying degrees. </w:t>
+      </w:r>
+      <w:r>
+        <w:rPr>
+          <w:rFonts w:cs="Lucida Grande"/>
+        </w:rPr>
+        <w:t xml:space="preserve">What’s interesting </w:t>
+      </w:r>
+      <w:r>
+        <w:rPr>
+          <w:rFonts w:cs="Lucida Grande"/>
+        </w:rPr>
+        <w:t>though</w:t>
+      </w:r>
+      <w:r>
+        <w:rPr>
+          <w:rFonts w:cs="Lucida Grande"/>
+        </w:rPr>
+        <w:t xml:space="preserve"> is that the state of Florida has at times invoked the copyright of “agency-created software” as a means of restricting the access</w:t>
+      </w:r>
+      <w:r>
+        <w:rPr>
+          <w:rFonts w:cs="Lucida Grande"/>
+        </w:rPr>
+        <w:t xml:space="preserve"> (Peterson, 1992)</w:t>
+      </w:r>
+      <w:r>
+        <w:rPr>
+          <w:rFonts w:cs="Lucida Grande"/>
+        </w:rPr>
+        <w:t>.</w:t>
+      </w:r>
+      <w:r>
+        <w:rPr>
+          <w:rFonts w:cs="Lucida Grande"/>
+        </w:rPr>
+        <w:t xml:space="preserve"> The</w:t>
+      </w:r>
+      <w:r>
+        <w:rPr>
+          <w:rFonts w:cs="Lucida Grande"/>
+        </w:rPr>
+        <w:t xml:space="preserve"> law that enables this was passed in 1990, and I strongly believe that it should be repealed. Citizens of Florida should be concerned if their government is reluctant to show software they have created.</w:t>
+      </w:r>
+    </w:p>
+    <w:p>
+      <w:pPr>
+        <w:rPr>
+          <w:rFonts w:cs="Lucida Grande"/>
+        </w:rPr>
+      </w:pPr>
+    </w:p>
+    <w:p>
+      <w:pPr>
+        <w:rPr>
+          <w:rFonts w:cs="Lucida Grande"/>
+        </w:rPr>
+      </w:pPr>
+      <w:r>
+        <w:rPr>
+          <w:rFonts w:cs="Lucida Grande"/>
+        </w:rPr>
+        <w:t>Regards,</w:t>
+      </w:r>
+    </w:p>
+    <w:p>
+      <w:pPr>
+        <w:rPr>
+          <w:rFonts w:cs="Lucida Grande"/>
+        </w:rPr>
+      </w:pPr>
+    </w:p>
+    <w:p>
+      <w:pPr>
+        <w:rPr>
+          <w:rFonts w:cs="Lucida Grande"/>
+        </w:rPr>
+      </w:pPr>
+      <w:r>
+        <w:rPr>
+          <w:rFonts w:cs="Lucida Grande"/>
+        </w:rPr>
+        <w:t>Emanuel</w:t>
+      </w:r>
+    </w:p>
+    <w:p>
+      <w:pPr>
+        <w:rPr>
+          <w:rFonts w:cs="Lucida Grande"/>
+        </w:rPr>
+      </w:pPr>
+    </w:p>
+    <w:p>
+      <w:pPr>
+        <w:rPr>
+          <w:rFonts w:cs="Lucida Grande"/>
+        </w:rPr>
+      </w:pPr>
+      <w:r>
+        <w:rPr>
+          <w:rFonts w:cs="Lucida Grande"/>
+        </w:rPr>
+        <w:t>References:</w:t>
+      </w:r>
+    </w:p>
+    <w:p>
+      <w:pPr>
+        <w:rPr>
+          <w:rFonts w:cs="Lucida Grande"/>
+        </w:rPr>
+      </w:pPr>
+    </w:p>
+    <w:p>
+      <w:pPr>
+        <w:rPr>
+          <w:rFonts w:cs="Lucida Grande"/>
+        </w:rPr>
+      </w:pPr>
+      <w:r>
+        <w:rPr>
+          <w:rFonts w:cs="Lucida Grande"/>
+        </w:rPr>
+        <w:t xml:space="preserve"> FOIA.gov (2011) </w:t>
+      </w:r>
+      <w:r>
+        <w:rPr>
+          <w:rFonts w:cs="Lucida Grande"/>
+          <w:i/>
+        </w:rPr>
+        <w:t xml:space="preserve">What is FOIA? </w:t>
+      </w:r>
+      <w:r>
+        <w:rPr>
+          <w:rFonts w:cs="Lucida Grande"/>
+        </w:rPr>
+        <w:t xml:space="preserve">[Online]. Available from: </w:t>
+      </w:r>
+      <w:hyperlink r:id="rId11" w:history="1">
+        <w:r>
+          <w:rPr>
+            <w:rStyle w:val="Hyperlink"/>
+            <w:rFonts w:cs="Lucida Grande"/>
+          </w:rPr>
+          <w:t>http://www.foia.gov/about.html</w:t>
+        </w:r>
+      </w:hyperlink>
+      <w:r>
+        <w:rPr>
+          <w:rFonts w:cs="Lucida Grande"/>
+        </w:rPr>
+        <w:t xml:space="preserve"> (Accessed: 4 June 2014)</w:t>
+      </w:r>
+    </w:p>
+    <w:p>
+      <w:pPr>
+        <w:rPr>
+          <w:rFonts w:cs="Lucida Grande"/>
+        </w:rPr>
+      </w:pPr>
+    </w:p>
+    <w:p>
+      <w:pPr>
+        <w:rPr>
+          <w:rFonts w:cs="Lucida Grande"/>
+        </w:rPr>
+      </w:pPr>
+      <w:r>
+        <w:rPr>
+          <w:rFonts w:cs="Lucida Grande"/>
+        </w:rPr>
+        <w:lastRenderedPageBreak/>
+        <w:t>Petersen, B.</w:t>
+      </w:r>
+      <w:r>
+        <w:rPr>
+          <w:rFonts w:cs="Lucida Grande"/>
+        </w:rPr>
+        <w:t xml:space="preserve"> </w:t>
+      </w:r>
+      <w:r>
+        <w:rPr>
+          <w:rFonts w:cs="Lucida Grande"/>
+        </w:rPr>
+        <w:t>(1992)</w:t>
+      </w:r>
+      <w:r>
+        <w:rPr>
+          <w:rFonts w:cs="Lucida Grande"/>
+        </w:rPr>
+        <w:t xml:space="preserve"> 'Copyright and State Government: An Analysis of Section 119.083, Florida's Softwa</w:t>
+      </w:r>
+      <w:r>
+        <w:rPr>
+          <w:rFonts w:cs="Lucida Grande"/>
+        </w:rPr>
+        <w:t>re Copyright Provision</w:t>
+      </w:r>
+      <w:r>
+        <w:rPr>
+          <w:rFonts w:cs="Lucida Grande"/>
+        </w:rPr>
+        <w:t xml:space="preserve">', </w:t>
+      </w:r>
+      <w:r>
+        <w:rPr>
+          <w:rFonts w:cs="Lucida Grande"/>
+          <w:i/>
+        </w:rPr>
+        <w:t>Florida State University Law Review</w:t>
+      </w:r>
+      <w:r>
+        <w:rPr>
+          <w:rFonts w:cs="Lucida Grande"/>
+        </w:rPr>
+        <w:t xml:space="preserve">, 2, p. 441, HeinOnline, EBSCOhost, </w:t>
+      </w:r>
+      <w:r>
+        <w:rPr>
+          <w:rFonts w:cs="Lucida Grande"/>
+        </w:rPr>
+        <w:t>(Accessed: 4 June 2014)</w:t>
       </w:r>
     </w:p>
     <w:sectPr>

</xml_diff>